<commit_message>
Membership word document and associated pdf updated for 2024
</commit_message>
<xml_diff>
--- a/media/docs/Membership form.docx
+++ b/media/docs/Membership form.docx
@@ -1,8 +1,41 @@
 
 <file path=word/document.xml><?xml version="1.0" encoding="utf-8"?>
-<w:document xmlns:wpc="http://schemas.microsoft.com/office/word/2010/wordprocessingCanvas" xmlns:cx="http://schemas.microsoft.com/office/drawing/2014/chartex" xmlns:cx1="http://schemas.microsoft.com/office/drawing/2015/9/8/chartex" xmlns:cx2="http://schemas.microsoft.com/office/drawing/2015/10/21/chartex" xmlns:cx3="http://schemas.microsoft.com/office/drawing/2016/5/9/chartex" xmlns:cx4="http://schemas.microsoft.com/office/drawing/2016/5/10/chartex" xmlns:cx5="http://schemas.microsoft.com/office/drawing/2016/5/11/chartex" xmlns:cx6="http://schemas.microsoft.com/office/drawing/2016/5/12/chartex" xmlns:cx7="http://schemas.microsoft.com/office/drawing/2016/5/13/chartex" xmlns:cx8="http://schemas.microsoft.com/office/drawing/2016/5/14/chartex" xmlns:mc="http://schemas.openxmlformats.org/markup-compatibility/2006" xmlns:aink="http://schemas.microsoft.com/office/drawing/2016/ink" xmlns:am3d="http://schemas.microsoft.com/office/drawing/2017/model3d" xmlns:o="urn:schemas-microsoft-com:office:office" xmlns:oel="http://schemas.microsoft.com/office/2019/extlst" xmlns:r="http://schemas.openxmlformats.org/officeDocument/2006/relationships" xmlns:m="http://schemas.openxmlformats.org/officeDocument/2006/math" xmlns:v="urn:schemas-microsoft-com:vml" xmlns:wp14="http://schemas.microsoft.com/office/word/2010/wordprocessingDrawing" xmlns:wp="http://schemas.openxmlformats.org/drawingml/2006/wordprocessingDrawing" xmlns:w10="urn:schemas-microsoft-com:office:word" xmlns:w="http://schemas.openxmlformats.org/wordprocessingml/2006/main" xmlns:w14="http://schemas.microsoft.com/office/word/2010/wordml" xmlns:w15="http://schemas.microsoft.com/office/word/2012/wordml" xmlns:w16cex="http://schemas.microsoft.com/office/word/2018/wordml/cex" xmlns:w16cid="http://schemas.microsoft.com/office/word/2016/wordml/cid" xmlns:w16="http://schemas.microsoft.com/office/word/2018/wordml" xmlns:w16du="http://schemas.microsoft.com/office/word/2023/wordml/word16du" xmlns:w16sdtdh="http://schemas.microsoft.com/office/word/2020/wordml/sdtdatahash" xmlns:w16se="http://schemas.microsoft.com/office/word/2015/wordml/symex" xmlns:wpg="http://schemas.microsoft.com/office/word/2010/wordprocessingGroup" xmlns:wpi="http://schemas.microsoft.com/office/word/2010/wordprocessingInk" xmlns:wne="http://schemas.microsoft.com/office/word/2006/wordml" xmlns:wps="http://schemas.microsoft.com/office/word/2010/wordprocessingShape" mc:Ignorable="w14 w15 w16se w16cid w16 w16cex w16sdtdh wp14">
+<w:document xmlns:wpc="http://schemas.microsoft.com/office/word/2010/wordprocessingCanvas" xmlns:cx="http://schemas.microsoft.com/office/drawing/2014/chartex" xmlns:cx1="http://schemas.microsoft.com/office/drawing/2015/9/8/chartex" xmlns:cx2="http://schemas.microsoft.com/office/drawing/2015/10/21/chartex" xmlns:cx3="http://schemas.microsoft.com/office/drawing/2016/5/9/chartex" xmlns:cx4="http://schemas.microsoft.com/office/drawing/2016/5/10/chartex" xmlns:cx5="http://schemas.microsoft.com/office/drawing/2016/5/11/chartex" xmlns:cx6="http://schemas.microsoft.com/office/drawing/2016/5/12/chartex" xmlns:cx7="http://schemas.microsoft.com/office/drawing/2016/5/13/chartex" xmlns:cx8="http://schemas.microsoft.com/office/drawing/2016/5/14/chartex" xmlns:mc="http://schemas.openxmlformats.org/markup-compatibility/2006" xmlns:aink="http://schemas.microsoft.com/office/drawing/2016/ink" xmlns:am3d="http://schemas.microsoft.com/office/drawing/2017/model3d" xmlns:o="urn:schemas-microsoft-com:office:office" xmlns:oel="http://schemas.microsoft.com/office/2019/extlst" xmlns:r="http://schemas.openxmlformats.org/officeDocument/2006/relationships" xmlns:m="http://schemas.openxmlformats.org/officeDocument/2006/math" xmlns:v="urn:schemas-microsoft-com:vml" xmlns:wp14="http://schemas.microsoft.com/office/word/2010/wordprocessingDrawing" xmlns:wp="http://schemas.openxmlformats.org/drawingml/2006/wordprocessingDrawing" xmlns:w10="urn:schemas-microsoft-com:office:word" xmlns:w="http://schemas.openxmlformats.org/wordprocessingml/2006/main" xmlns:w14="http://schemas.microsoft.com/office/word/2010/wordml" xmlns:w15="http://schemas.microsoft.com/office/word/2012/wordml" xmlns:w16cex="http://schemas.microsoft.com/office/word/2018/wordml/cex" xmlns:w16cid="http://schemas.microsoft.com/office/word/2016/wordml/cid" xmlns:w16="http://schemas.microsoft.com/office/word/2018/wordml" xmlns:w16sdtdh="http://schemas.microsoft.com/office/word/2020/wordml/sdtdatahash" xmlns:w16se="http://schemas.microsoft.com/office/word/2015/wordml/symex" xmlns:wpg="http://schemas.microsoft.com/office/word/2010/wordprocessingGroup" xmlns:wpi="http://schemas.microsoft.com/office/word/2010/wordprocessingInk" xmlns:wne="http://schemas.microsoft.com/office/word/2006/wordml" xmlns:wps="http://schemas.microsoft.com/office/word/2010/wordprocessingShape" mc:Ignorable="w14 w15 w16se w16cid w16 w16cex w16sdtdh wp14">
   <w:background w:color="FFFFFF"/>
   <w:body>
+    <w:p>
+      <w:pPr>
+        <w:pStyle w:val="Heading1"/>
+        <w:jc w:val="center"/>
+        <w:rPr>
+          <w:rFonts w:asciiTheme="majorHAnsi" w:hAnsiTheme="majorHAnsi" w:cstheme="majorHAnsi"/>
+          <w:b w:val="0"/>
+          <w:bCs/>
+          <w:sz w:val="30"/>
+          <w:szCs w:val="30"/>
+        </w:rPr>
+      </w:pPr>
+      <w:r>
+        <w:rPr>
+          <w:rFonts w:asciiTheme="majorHAnsi" w:hAnsiTheme="majorHAnsi" w:cstheme="majorHAnsi"/>
+          <w:b w:val="0"/>
+          <w:bCs/>
+          <w:sz w:val="30"/>
+          <w:szCs w:val="30"/>
+        </w:rPr>
+        <w:t xml:space="preserve">Cumberland </w:t>
+      </w:r>
+      <w:r>
+        <w:rPr>
+          <w:rFonts w:asciiTheme="majorHAnsi" w:hAnsiTheme="majorHAnsi" w:cstheme="majorHAnsi"/>
+          <w:b w:val="0"/>
+          <w:bCs/>
+          <w:sz w:val="30"/>
+          <w:szCs w:val="30"/>
+        </w:rPr>
+        <w:t>AC – Membership Application Form</w:t>
+      </w:r>
+    </w:p>
     <w:p>
       <w:pPr>
         <w:pBdr>
@@ -14,39 +47,12 @@
         </w:pBdr>
         <w:jc w:val="center"/>
         <w:rPr>
+          <w:rFonts w:asciiTheme="majorHAnsi" w:hAnsiTheme="majorHAnsi" w:cstheme="majorHAnsi"/>
           <w:b/>
-          <w:sz w:val="28"/>
-          <w:szCs w:val="28"/>
-          <w:u w:val="single"/>
-        </w:rPr>
-      </w:pPr>
-      <w:r>
-        <w:rPr>
-          <w:b/>
-          <w:sz w:val="28"/>
-          <w:szCs w:val="28"/>
-          <w:u w:val="single"/>
-        </w:rPr>
-        <w:t xml:space="preserve">Cumberland </w:t>
-      </w:r>
-      <w:r>
-        <w:rPr>
-          <w:b/>
-          <w:sz w:val="28"/>
-          <w:szCs w:val="28"/>
-          <w:u w:val="single"/>
-        </w:rPr>
-        <w:t xml:space="preserve">AC </w:t>
-      </w:r>
-      <w:r>
-        <w:rPr>
-          <w:b/>
-          <w:sz w:val="28"/>
-          <w:szCs w:val="28"/>
-          <w:u w:val="single"/>
-        </w:rPr>
-        <w:t>– Membership Application Form</w:t>
-      </w:r>
+          <w:sz w:val="20"/>
+          <w:szCs w:val="20"/>
+        </w:rPr>
+      </w:pPr>
     </w:p>
     <w:p>
       <w:pPr>
@@ -57,31 +63,16 @@
           <w:right w:val="nil"/>
           <w:between w:val="nil"/>
         </w:pBdr>
-        <w:jc w:val="center"/>
-        <w:rPr>
+        <w:rPr>
+          <w:rFonts w:asciiTheme="majorHAnsi" w:hAnsiTheme="majorHAnsi" w:cstheme="majorHAnsi"/>
           <w:b/>
           <w:sz w:val="20"/>
           <w:szCs w:val="20"/>
         </w:rPr>
       </w:pPr>
-    </w:p>
-    <w:p>
-      <w:pPr>
-        <w:pBdr>
-          <w:top w:val="nil"/>
-          <w:left w:val="nil"/>
-          <w:bottom w:val="nil"/>
-          <w:right w:val="nil"/>
-          <w:between w:val="nil"/>
-        </w:pBdr>
-        <w:rPr>
-          <w:b/>
-          <w:sz w:val="20"/>
-          <w:szCs w:val="20"/>
-        </w:rPr>
-      </w:pPr>
-      <w:r>
-        <w:rPr>
+      <w:r>
+        <w:rPr>
+          <w:rFonts w:asciiTheme="majorHAnsi" w:hAnsiTheme="majorHAnsi" w:cstheme="majorHAnsi"/>
           <w:b/>
           <w:sz w:val="20"/>
           <w:szCs w:val="20"/>
@@ -122,13 +113,33 @@
                 <w:right w:val="nil"/>
                 <w:between w:val="nil"/>
               </w:pBdr>
+              <w:rPr>
+                <w:rFonts w:asciiTheme="majorHAnsi" w:hAnsiTheme="majorHAnsi" w:cstheme="majorHAnsi"/>
+              </w:rPr>
             </w:pPr>
             <w:r>
               <w:rPr>
-                <w:sz w:val="20"/>
-                <w:szCs w:val="20"/>
-              </w:rPr>
-              <w:t>First Name(s)</w:t>
+                <w:rFonts w:asciiTheme="majorHAnsi" w:hAnsiTheme="majorHAnsi" w:cstheme="majorHAnsi"/>
+                <w:sz w:val="20"/>
+                <w:szCs w:val="20"/>
+              </w:rPr>
+              <w:t xml:space="preserve">First </w:t>
+            </w:r>
+            <w:r>
+              <w:rPr>
+                <w:rFonts w:asciiTheme="majorHAnsi" w:hAnsiTheme="majorHAnsi" w:cstheme="majorHAnsi"/>
+                <w:sz w:val="20"/>
+                <w:szCs w:val="20"/>
+              </w:rPr>
+              <w:t>n</w:t>
+            </w:r>
+            <w:r>
+              <w:rPr>
+                <w:rFonts w:asciiTheme="majorHAnsi" w:hAnsiTheme="majorHAnsi" w:cstheme="majorHAnsi"/>
+                <w:sz w:val="20"/>
+                <w:szCs w:val="20"/>
+              </w:rPr>
+              <w:t>ame(s)</w:t>
             </w:r>
           </w:p>
         </w:tc>
@@ -151,6 +162,9 @@
                 <w:right w:val="nil"/>
                 <w:between w:val="nil"/>
               </w:pBdr>
+              <w:rPr>
+                <w:rFonts w:asciiTheme="majorHAnsi" w:hAnsiTheme="majorHAnsi" w:cstheme="majorHAnsi"/>
+              </w:rPr>
             </w:pPr>
           </w:p>
         </w:tc>
@@ -173,9 +187,13 @@
                 <w:right w:val="nil"/>
                 <w:between w:val="nil"/>
               </w:pBdr>
+              <w:rPr>
+                <w:rFonts w:asciiTheme="majorHAnsi" w:hAnsiTheme="majorHAnsi" w:cstheme="majorHAnsi"/>
+              </w:rPr>
             </w:pPr>
             <w:r>
               <w:rPr>
+                <w:rFonts w:asciiTheme="majorHAnsi" w:hAnsiTheme="majorHAnsi" w:cstheme="majorHAnsi"/>
                 <w:sz w:val="20"/>
                 <w:szCs w:val="20"/>
               </w:rPr>
@@ -203,6 +221,9 @@
                 <w:right w:val="nil"/>
                 <w:between w:val="nil"/>
               </w:pBdr>
+              <w:rPr>
+                <w:rFonts w:asciiTheme="majorHAnsi" w:hAnsiTheme="majorHAnsi" w:cstheme="majorHAnsi"/>
+              </w:rPr>
             </w:pPr>
           </w:p>
         </w:tc>
@@ -227,13 +248,33 @@
                 <w:right w:val="nil"/>
                 <w:between w:val="nil"/>
               </w:pBdr>
+              <w:rPr>
+                <w:rFonts w:asciiTheme="majorHAnsi" w:hAnsiTheme="majorHAnsi" w:cstheme="majorHAnsi"/>
+              </w:rPr>
             </w:pPr>
             <w:r>
               <w:rPr>
-                <w:sz w:val="20"/>
-                <w:szCs w:val="20"/>
-              </w:rPr>
-              <w:t>Last Name</w:t>
+                <w:rFonts w:asciiTheme="majorHAnsi" w:hAnsiTheme="majorHAnsi" w:cstheme="majorHAnsi"/>
+                <w:sz w:val="20"/>
+                <w:szCs w:val="20"/>
+              </w:rPr>
+              <w:t xml:space="preserve">Last </w:t>
+            </w:r>
+            <w:r>
+              <w:rPr>
+                <w:rFonts w:asciiTheme="majorHAnsi" w:hAnsiTheme="majorHAnsi" w:cstheme="majorHAnsi"/>
+                <w:sz w:val="20"/>
+                <w:szCs w:val="20"/>
+              </w:rPr>
+              <w:t>n</w:t>
+            </w:r>
+            <w:r>
+              <w:rPr>
+                <w:rFonts w:asciiTheme="majorHAnsi" w:hAnsiTheme="majorHAnsi" w:cstheme="majorHAnsi"/>
+                <w:sz w:val="20"/>
+                <w:szCs w:val="20"/>
+              </w:rPr>
+              <w:t>ame</w:t>
             </w:r>
           </w:p>
         </w:tc>
@@ -256,6 +297,9 @@
                 <w:right w:val="nil"/>
                 <w:between w:val="nil"/>
               </w:pBdr>
+              <w:rPr>
+                <w:rFonts w:asciiTheme="majorHAnsi" w:hAnsiTheme="majorHAnsi" w:cstheme="majorHAnsi"/>
+              </w:rPr>
             </w:pPr>
           </w:p>
         </w:tc>
@@ -278,9 +322,13 @@
                 <w:right w:val="nil"/>
                 <w:between w:val="nil"/>
               </w:pBdr>
+              <w:rPr>
+                <w:rFonts w:asciiTheme="majorHAnsi" w:hAnsiTheme="majorHAnsi" w:cstheme="majorHAnsi"/>
+              </w:rPr>
             </w:pPr>
             <w:r>
               <w:rPr>
+                <w:rFonts w:asciiTheme="majorHAnsi" w:hAnsiTheme="majorHAnsi" w:cstheme="majorHAnsi"/>
                 <w:sz w:val="20"/>
                 <w:szCs w:val="20"/>
               </w:rPr>
@@ -308,6 +356,9 @@
                 <w:right w:val="nil"/>
                 <w:between w:val="nil"/>
               </w:pBdr>
+              <w:rPr>
+                <w:rFonts w:asciiTheme="majorHAnsi" w:hAnsiTheme="majorHAnsi" w:cstheme="majorHAnsi"/>
+              </w:rPr>
             </w:pPr>
           </w:p>
         </w:tc>
@@ -333,12 +384,14 @@
                 <w:between w:val="nil"/>
               </w:pBdr>
               <w:rPr>
+                <w:rFonts w:asciiTheme="majorHAnsi" w:hAnsiTheme="majorHAnsi" w:cstheme="majorHAnsi"/>
                 <w:sz w:val="20"/>
                 <w:szCs w:val="20"/>
               </w:rPr>
             </w:pPr>
             <w:r>
               <w:rPr>
+                <w:rFonts w:asciiTheme="majorHAnsi" w:hAnsiTheme="majorHAnsi" w:cstheme="majorHAnsi"/>
                 <w:sz w:val="20"/>
                 <w:szCs w:val="20"/>
               </w:rPr>
@@ -365,6 +418,9 @@
                 <w:right w:val="nil"/>
                 <w:between w:val="nil"/>
               </w:pBdr>
+              <w:rPr>
+                <w:rFonts w:asciiTheme="majorHAnsi" w:hAnsiTheme="majorHAnsi" w:cstheme="majorHAnsi"/>
+              </w:rPr>
             </w:pPr>
           </w:p>
         </w:tc>
@@ -388,12 +444,14 @@
                 <w:between w:val="nil"/>
               </w:pBdr>
               <w:rPr>
+                <w:rFonts w:asciiTheme="majorHAnsi" w:hAnsiTheme="majorHAnsi" w:cstheme="majorHAnsi"/>
                 <w:sz w:val="20"/>
                 <w:szCs w:val="20"/>
               </w:rPr>
             </w:pPr>
             <w:r>
               <w:rPr>
+                <w:rFonts w:asciiTheme="majorHAnsi" w:hAnsiTheme="majorHAnsi" w:cstheme="majorHAnsi"/>
                 <w:sz w:val="20"/>
                 <w:szCs w:val="20"/>
               </w:rPr>
@@ -421,6 +479,9 @@
                 <w:right w:val="nil"/>
                 <w:between w:val="nil"/>
               </w:pBdr>
+              <w:rPr>
+                <w:rFonts w:asciiTheme="majorHAnsi" w:hAnsiTheme="majorHAnsi" w:cstheme="majorHAnsi"/>
+              </w:rPr>
             </w:pPr>
           </w:p>
         </w:tc>
@@ -445,9 +506,13 @@
                 <w:right w:val="nil"/>
                 <w:between w:val="nil"/>
               </w:pBdr>
+              <w:rPr>
+                <w:rFonts w:asciiTheme="majorHAnsi" w:hAnsiTheme="majorHAnsi" w:cstheme="majorHAnsi"/>
+              </w:rPr>
             </w:pPr>
             <w:r>
               <w:rPr>
+                <w:rFonts w:asciiTheme="majorHAnsi" w:hAnsiTheme="majorHAnsi" w:cstheme="majorHAnsi"/>
                 <w:sz w:val="20"/>
                 <w:szCs w:val="20"/>
               </w:rPr>
@@ -476,6 +541,9 @@
                 <w:right w:val="nil"/>
                 <w:between w:val="nil"/>
               </w:pBdr>
+              <w:rPr>
+                <w:rFonts w:asciiTheme="majorHAnsi" w:hAnsiTheme="majorHAnsi" w:cstheme="majorHAnsi"/>
+              </w:rPr>
             </w:pPr>
           </w:p>
         </w:tc>
@@ -501,12 +569,14 @@
                 <w:between w:val="nil"/>
               </w:pBdr>
               <w:rPr>
+                <w:rFonts w:asciiTheme="majorHAnsi" w:hAnsiTheme="majorHAnsi" w:cstheme="majorHAnsi"/>
                 <w:sz w:val="20"/>
                 <w:szCs w:val="20"/>
               </w:rPr>
             </w:pPr>
             <w:r>
               <w:rPr>
+                <w:rFonts w:asciiTheme="majorHAnsi" w:hAnsiTheme="majorHAnsi" w:cstheme="majorHAnsi"/>
                 <w:sz w:val="20"/>
                 <w:szCs w:val="20"/>
               </w:rPr>
@@ -535,6 +605,9 @@
                 <w:right w:val="nil"/>
                 <w:between w:val="nil"/>
               </w:pBdr>
+              <w:rPr>
+                <w:rFonts w:asciiTheme="majorHAnsi" w:hAnsiTheme="majorHAnsi" w:cstheme="majorHAnsi"/>
+              </w:rPr>
             </w:pPr>
           </w:p>
         </w:tc>
@@ -560,12 +633,14 @@
                 <w:between w:val="nil"/>
               </w:pBdr>
               <w:rPr>
+                <w:rFonts w:asciiTheme="majorHAnsi" w:hAnsiTheme="majorHAnsi" w:cstheme="majorHAnsi"/>
                 <w:sz w:val="20"/>
                 <w:szCs w:val="20"/>
               </w:rPr>
             </w:pPr>
             <w:r>
               <w:rPr>
+                <w:rFonts w:asciiTheme="majorHAnsi" w:hAnsiTheme="majorHAnsi" w:cstheme="majorHAnsi"/>
                 <w:sz w:val="20"/>
                 <w:szCs w:val="20"/>
               </w:rPr>
@@ -594,6 +669,9 @@
                 <w:right w:val="nil"/>
                 <w:between w:val="nil"/>
               </w:pBdr>
+              <w:rPr>
+                <w:rFonts w:asciiTheme="majorHAnsi" w:hAnsiTheme="majorHAnsi" w:cstheme="majorHAnsi"/>
+              </w:rPr>
             </w:pPr>
           </w:p>
         </w:tc>
@@ -619,12 +697,14 @@
                 <w:between w:val="nil"/>
               </w:pBdr>
               <w:rPr>
+                <w:rFonts w:asciiTheme="majorHAnsi" w:hAnsiTheme="majorHAnsi" w:cstheme="majorHAnsi"/>
                 <w:sz w:val="20"/>
                 <w:szCs w:val="20"/>
               </w:rPr>
             </w:pPr>
             <w:r>
               <w:rPr>
+                <w:rFonts w:asciiTheme="majorHAnsi" w:hAnsiTheme="majorHAnsi" w:cstheme="majorHAnsi"/>
                 <w:sz w:val="20"/>
                 <w:szCs w:val="20"/>
               </w:rPr>
@@ -653,6 +733,9 @@
                 <w:right w:val="nil"/>
                 <w:between w:val="nil"/>
               </w:pBdr>
+              <w:rPr>
+                <w:rFonts w:asciiTheme="majorHAnsi" w:hAnsiTheme="majorHAnsi" w:cstheme="majorHAnsi"/>
+              </w:rPr>
             </w:pPr>
           </w:p>
         </w:tc>
@@ -668,6 +751,7 @@
           <w:between w:val="nil"/>
         </w:pBdr>
         <w:rPr>
+          <w:rFonts w:asciiTheme="majorHAnsi" w:hAnsiTheme="majorHAnsi" w:cstheme="majorHAnsi"/>
           <w:sz w:val="20"/>
           <w:szCs w:val="20"/>
         </w:rPr>
@@ -683,6 +767,7 @@
           <w:between w:val="nil"/>
         </w:pBdr>
         <w:rPr>
+          <w:rFonts w:asciiTheme="majorHAnsi" w:hAnsiTheme="majorHAnsi" w:cstheme="majorHAnsi"/>
           <w:b/>
           <w:sz w:val="20"/>
           <w:szCs w:val="20"/>
@@ -690,59 +775,75 @@
       </w:pPr>
       <w:r>
         <w:rPr>
+          <w:rFonts w:asciiTheme="majorHAnsi" w:hAnsiTheme="majorHAnsi" w:cstheme="majorHAnsi"/>
           <w:b/>
           <w:sz w:val="20"/>
           <w:szCs w:val="20"/>
         </w:rPr>
-        <w:t xml:space="preserve">Membership type </w:t>
-      </w:r>
-      <w:r>
-        <w:rPr>
+        <w:t>Membership type</w:t>
+      </w:r>
+      <w:r>
+        <w:rPr>
+          <w:rFonts w:asciiTheme="majorHAnsi" w:hAnsiTheme="majorHAnsi" w:cstheme="majorHAnsi"/>
           <w:b/>
-          <w:sz w:val="20"/>
-          <w:szCs w:val="20"/>
-        </w:rPr>
-        <w:t>-</w:t>
-      </w:r>
-      <w:r>
-        <w:rPr>
-          <w:b/>
-          <w:sz w:val="20"/>
-          <w:szCs w:val="20"/>
+          <w:sz w:val="12"/>
+          <w:szCs w:val="12"/>
         </w:rPr>
         <w:t xml:space="preserve"> </w:t>
       </w:r>
       <w:r>
         <w:rPr>
-          <w:b/>
-          <w:sz w:val="20"/>
-          <w:szCs w:val="20"/>
+          <w:rStyle w:val="SubtleEmphasis"/>
+          <w:rFonts w:asciiTheme="majorHAnsi" w:hAnsiTheme="majorHAnsi" w:cstheme="majorHAnsi"/>
+          <w:sz w:val="16"/>
+          <w:szCs w:val="16"/>
+        </w:rPr>
+        <w:t>(</w:t>
+      </w:r>
+      <w:r>
+        <w:rPr>
+          <w:rStyle w:val="SubtleEmphasis"/>
+          <w:rFonts w:asciiTheme="majorHAnsi" w:hAnsiTheme="majorHAnsi" w:cstheme="majorHAnsi"/>
+          <w:sz w:val="16"/>
+          <w:szCs w:val="16"/>
         </w:rPr>
         <w:t xml:space="preserve">Please tick </w:t>
       </w:r>
       <w:r>
         <w:rPr>
-          <w:b/>
-          <w:sz w:val="20"/>
-          <w:szCs w:val="20"/>
+          <w:rStyle w:val="SubtleEmphasis"/>
+          <w:rFonts w:asciiTheme="majorHAnsi" w:hAnsiTheme="majorHAnsi" w:cstheme="majorHAnsi"/>
+          <w:sz w:val="16"/>
+          <w:szCs w:val="16"/>
         </w:rPr>
         <w:t xml:space="preserve">relevant </w:t>
       </w:r>
       <w:r>
         <w:rPr>
-          <w:b/>
-          <w:sz w:val="20"/>
-          <w:szCs w:val="20"/>
+          <w:rStyle w:val="SubtleEmphasis"/>
+          <w:rFonts w:asciiTheme="majorHAnsi" w:hAnsiTheme="majorHAnsi" w:cstheme="majorHAnsi"/>
+          <w:sz w:val="16"/>
+          <w:szCs w:val="16"/>
         </w:rPr>
         <w:t>box</w:t>
       </w:r>
       <w:r>
         <w:rPr>
-          <w:b/>
-          <w:sz w:val="20"/>
-          <w:szCs w:val="20"/>
+          <w:rStyle w:val="SubtleEmphasis"/>
+          <w:rFonts w:asciiTheme="majorHAnsi" w:hAnsiTheme="majorHAnsi" w:cstheme="majorHAnsi"/>
+          <w:sz w:val="16"/>
+          <w:szCs w:val="16"/>
         </w:rPr>
         <w:t>es</w:t>
+      </w:r>
+      <w:r>
+        <w:rPr>
+          <w:rStyle w:val="SubtleEmphasis"/>
+          <w:rFonts w:asciiTheme="majorHAnsi" w:hAnsiTheme="majorHAnsi" w:cstheme="majorHAnsi"/>
+          <w:sz w:val="16"/>
+          <w:szCs w:val="16"/>
+        </w:rPr>
+        <w:t>)</w:t>
       </w:r>
     </w:p>
     <w:tbl>
@@ -788,12 +889,14 @@
                 <w:between w:val="nil"/>
               </w:pBdr>
               <w:rPr>
+                <w:rFonts w:asciiTheme="majorHAnsi" w:hAnsiTheme="majorHAnsi" w:cstheme="majorHAnsi"/>
                 <w:sz w:val="20"/>
                 <w:szCs w:val="20"/>
               </w:rPr>
             </w:pPr>
             <w:r>
               <w:rPr>
+                <w:rFonts w:asciiTheme="majorHAnsi" w:hAnsiTheme="majorHAnsi" w:cstheme="majorHAnsi"/>
                 <w:noProof/>
                 <w:sz w:val="20"/>
                 <w:szCs w:val="20"/>
@@ -854,7 +957,7 @@
                     </wp:anchor>
                   </w:drawing>
                 </mc:Choice>
-                <mc:Fallback>
+                <mc:Fallback xmlns:w16du="http://schemas.microsoft.com/office/word/2023/wordml/word16du">
                   <w:pict>
                     <v:rect w14:anchorId="42CDCC5F" id="Rectangle 1" o:spid="_x0000_s1026" style="position:absolute;margin-left:140.3pt;margin-top:-.8pt;width:12.75pt;height:12.75pt;z-index:251659264;visibility:visible;mso-wrap-style:square;mso-wrap-distance-left:9pt;mso-wrap-distance-top:0;mso-wrap-distance-right:9pt;mso-wrap-distance-bottom:0;mso-position-horizontal:absolute;mso-position-horizontal-relative:text;mso-position-vertical:absolute;mso-position-vertical-relative:text;v-text-anchor:middle" o:gfxdata="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" fillcolor="white [3201]" strokecolor="black [3200]" strokeweight=".5pt"/>
                   </w:pict>
@@ -863,10 +966,43 @@
             </w:r>
             <w:r>
               <w:rPr>
-                <w:sz w:val="20"/>
-                <w:szCs w:val="20"/>
-              </w:rPr>
-              <w:t>Full Racing Membership</w:t>
+                <w:rFonts w:asciiTheme="majorHAnsi" w:hAnsiTheme="majorHAnsi" w:cstheme="majorHAnsi"/>
+                <w:sz w:val="20"/>
+                <w:szCs w:val="20"/>
+              </w:rPr>
+              <w:t xml:space="preserve">Full </w:t>
+            </w:r>
+            <w:r>
+              <w:rPr>
+                <w:rFonts w:asciiTheme="majorHAnsi" w:hAnsiTheme="majorHAnsi" w:cstheme="majorHAnsi"/>
+                <w:sz w:val="20"/>
+                <w:szCs w:val="20"/>
+              </w:rPr>
+              <w:t>r</w:t>
+            </w:r>
+            <w:r>
+              <w:rPr>
+                <w:rFonts w:asciiTheme="majorHAnsi" w:hAnsiTheme="majorHAnsi" w:cstheme="majorHAnsi"/>
+                <w:sz w:val="20"/>
+                <w:szCs w:val="20"/>
+              </w:rPr>
+              <w:t xml:space="preserve">acing </w:t>
+            </w:r>
+            <w:r>
+              <w:rPr>
+                <w:rFonts w:asciiTheme="majorHAnsi" w:hAnsiTheme="majorHAnsi" w:cstheme="majorHAnsi"/>
+                <w:sz w:val="20"/>
+                <w:szCs w:val="20"/>
+              </w:rPr>
+              <w:t>m</w:t>
+            </w:r>
+            <w:r>
+              <w:rPr>
+                <w:rFonts w:asciiTheme="majorHAnsi" w:hAnsiTheme="majorHAnsi" w:cstheme="majorHAnsi"/>
+                <w:sz w:val="20"/>
+                <w:szCs w:val="20"/>
+              </w:rPr>
+              <w:t>embership</w:t>
             </w:r>
           </w:p>
         </w:tc>
@@ -892,12 +1028,14 @@
                 <w:between w:val="nil"/>
               </w:pBdr>
               <w:rPr>
+                <w:rFonts w:asciiTheme="majorHAnsi" w:hAnsiTheme="majorHAnsi" w:cstheme="majorHAnsi"/>
                 <w:sz w:val="20"/>
                 <w:szCs w:val="20"/>
               </w:rPr>
             </w:pPr>
             <w:r>
               <w:rPr>
+                <w:rFonts w:asciiTheme="majorHAnsi" w:hAnsiTheme="majorHAnsi" w:cstheme="majorHAnsi"/>
                 <w:noProof/>
                 <w:sz w:val="20"/>
                 <w:szCs w:val="20"/>
@@ -958,7 +1096,7 @@
                     </wp:anchor>
                   </w:drawing>
                 </mc:Choice>
-                <mc:Fallback>
+                <mc:Fallback xmlns:w16du="http://schemas.microsoft.com/office/word/2023/wordml/word16du">
                   <w:pict>
                     <v:rect w14:anchorId="2C843208" id="Rectangle 6" o:spid="_x0000_s1026" style="position:absolute;margin-left:139.9pt;margin-top:-1.35pt;width:12.75pt;height:12.75pt;z-index:251663360;visibility:visible;mso-wrap-style:square;mso-wrap-distance-left:9pt;mso-wrap-distance-top:0;mso-wrap-distance-right:9pt;mso-wrap-distance-bottom:0;mso-position-horizontal:absolute;mso-position-horizontal-relative:text;mso-position-vertical:absolute;mso-position-vertical-relative:text;v-text-anchor:middle" o:gfxdata="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" fillcolor="white [3201]" strokecolor="black [3200]" strokeweight=".5pt"/>
                   </w:pict>
@@ -967,6 +1105,7 @@
             </w:r>
             <w:r>
               <w:rPr>
+                <w:rFonts w:asciiTheme="majorHAnsi" w:hAnsiTheme="majorHAnsi" w:cstheme="majorHAnsi"/>
                 <w:noProof/>
                 <w:sz w:val="20"/>
                 <w:szCs w:val="20"/>
@@ -1027,7 +1166,7 @@
                     </wp:anchor>
                   </w:drawing>
                 </mc:Choice>
-                <mc:Fallback>
+                <mc:Fallback xmlns:w16du="http://schemas.microsoft.com/office/word/2023/wordml/word16du">
                   <w:pict>
                     <v:rect w14:anchorId="467F81E5" id="Rectangle 7" o:spid="_x0000_s1026" style="position:absolute;margin-left:140pt;margin-top:33.3pt;width:12.75pt;height:12.75pt;z-index:251664384;visibility:visible;mso-wrap-style:square;mso-wrap-distance-left:9pt;mso-wrap-distance-top:0;mso-wrap-distance-right:9pt;mso-wrap-distance-bottom:0;mso-position-horizontal:absolute;mso-position-horizontal-relative:text;mso-position-vertical:absolute;mso-position-vertical-relative:text;v-text-anchor:middle" o:gfxdata="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" fillcolor="white [3201]" strokecolor="black [3200]" strokeweight=".5pt"/>
                   </w:pict>
@@ -1036,10 +1175,27 @@
             </w:r>
             <w:r>
               <w:rPr>
-                <w:sz w:val="20"/>
-                <w:szCs w:val="20"/>
-              </w:rPr>
-              <w:t>Social Membership</w:t>
+                <w:rFonts w:asciiTheme="majorHAnsi" w:hAnsiTheme="majorHAnsi" w:cstheme="majorHAnsi"/>
+                <w:sz w:val="20"/>
+                <w:szCs w:val="20"/>
+              </w:rPr>
+              <w:t xml:space="preserve">Social </w:t>
+            </w:r>
+            <w:r>
+              <w:rPr>
+                <w:rFonts w:asciiTheme="majorHAnsi" w:hAnsiTheme="majorHAnsi" w:cstheme="majorHAnsi"/>
+                <w:sz w:val="20"/>
+                <w:szCs w:val="20"/>
+              </w:rPr>
+              <w:t>m</w:t>
+            </w:r>
+            <w:r>
+              <w:rPr>
+                <w:rFonts w:asciiTheme="majorHAnsi" w:hAnsiTheme="majorHAnsi" w:cstheme="majorHAnsi"/>
+                <w:sz w:val="20"/>
+                <w:szCs w:val="20"/>
+              </w:rPr>
+              <w:t>embership</w:t>
             </w:r>
           </w:p>
         </w:tc>
@@ -1055,6 +1211,7 @@
           <w:between w:val="nil"/>
         </w:pBdr>
         <w:rPr>
+          <w:rFonts w:asciiTheme="majorHAnsi" w:hAnsiTheme="majorHAnsi" w:cstheme="majorHAnsi"/>
           <w:sz w:val="20"/>
           <w:szCs w:val="20"/>
         </w:rPr>
@@ -1103,12 +1260,14 @@
                 <w:between w:val="nil"/>
               </w:pBdr>
               <w:rPr>
+                <w:rFonts w:asciiTheme="majorHAnsi" w:hAnsiTheme="majorHAnsi" w:cstheme="majorHAnsi"/>
                 <w:sz w:val="20"/>
                 <w:szCs w:val="20"/>
               </w:rPr>
             </w:pPr>
             <w:r>
               <w:rPr>
+                <w:rFonts w:asciiTheme="majorHAnsi" w:hAnsiTheme="majorHAnsi" w:cstheme="majorHAnsi"/>
                 <w:noProof/>
                 <w:sz w:val="20"/>
                 <w:szCs w:val="20"/>
@@ -1169,7 +1328,7 @@
                     </wp:anchor>
                   </w:drawing>
                 </mc:Choice>
-                <mc:Fallback>
+                <mc:Fallback xmlns:w16du="http://schemas.microsoft.com/office/word/2023/wordml/word16du">
                   <w:pict>
                     <v:rect w14:anchorId="4D39A04B" id="Rectangle 3" o:spid="_x0000_s1026" style="position:absolute;margin-left:140.35pt;margin-top:-.1pt;width:12.75pt;height:12.75pt;z-index:251661312;visibility:visible;mso-wrap-style:square;mso-wrap-distance-left:9pt;mso-wrap-distance-top:0;mso-wrap-distance-right:9pt;mso-wrap-distance-bottom:0;mso-position-horizontal:absolute;mso-position-horizontal-relative:text;mso-position-vertical:absolute;mso-position-vertical-relative:text;v-text-anchor:middle" o:gfxdata="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" fillcolor="white [3201]" strokecolor="black [3200]" strokeweight=".5pt"/>
                   </w:pict>
@@ -1178,10 +1337,27 @@
             </w:r>
             <w:r>
               <w:rPr>
-                <w:sz w:val="20"/>
-                <w:szCs w:val="20"/>
-              </w:rPr>
-              <w:t>Individual Membership</w:t>
+                <w:rFonts w:asciiTheme="majorHAnsi" w:hAnsiTheme="majorHAnsi" w:cstheme="majorHAnsi"/>
+                <w:sz w:val="20"/>
+                <w:szCs w:val="20"/>
+              </w:rPr>
+              <w:t xml:space="preserve">Individual </w:t>
+            </w:r>
+            <w:r>
+              <w:rPr>
+                <w:rFonts w:asciiTheme="majorHAnsi" w:hAnsiTheme="majorHAnsi" w:cstheme="majorHAnsi"/>
+                <w:sz w:val="20"/>
+                <w:szCs w:val="20"/>
+              </w:rPr>
+              <w:t>m</w:t>
+            </w:r>
+            <w:r>
+              <w:rPr>
+                <w:rFonts w:asciiTheme="majorHAnsi" w:hAnsiTheme="majorHAnsi" w:cstheme="majorHAnsi"/>
+                <w:sz w:val="20"/>
+                <w:szCs w:val="20"/>
+              </w:rPr>
+              <w:t>embership</w:t>
             </w:r>
           </w:p>
         </w:tc>
@@ -1207,16 +1383,34 @@
                 <w:between w:val="nil"/>
               </w:pBdr>
               <w:rPr>
+                <w:rFonts w:asciiTheme="majorHAnsi" w:hAnsiTheme="majorHAnsi" w:cstheme="majorHAnsi"/>
                 <w:sz w:val="20"/>
                 <w:szCs w:val="20"/>
               </w:rPr>
             </w:pPr>
             <w:r>
               <w:rPr>
-                <w:sz w:val="20"/>
-                <w:szCs w:val="20"/>
-              </w:rPr>
-              <w:t>Family Membership</w:t>
+                <w:rFonts w:asciiTheme="majorHAnsi" w:hAnsiTheme="majorHAnsi" w:cstheme="majorHAnsi"/>
+                <w:sz w:val="20"/>
+                <w:szCs w:val="20"/>
+              </w:rPr>
+              <w:t xml:space="preserve">Family </w:t>
+            </w:r>
+            <w:r>
+              <w:rPr>
+                <w:rFonts w:asciiTheme="majorHAnsi" w:hAnsiTheme="majorHAnsi" w:cstheme="majorHAnsi"/>
+                <w:sz w:val="20"/>
+                <w:szCs w:val="20"/>
+              </w:rPr>
+              <w:t>m</w:t>
+            </w:r>
+            <w:r>
+              <w:rPr>
+                <w:rFonts w:asciiTheme="majorHAnsi" w:hAnsiTheme="majorHAnsi" w:cstheme="majorHAnsi"/>
+                <w:sz w:val="20"/>
+                <w:szCs w:val="20"/>
+              </w:rPr>
+              <w:t>embership</w:t>
             </w:r>
           </w:p>
         </w:tc>
@@ -1232,6 +1426,7 @@
           <w:between w:val="nil"/>
         </w:pBdr>
         <w:rPr>
+          <w:rFonts w:asciiTheme="majorHAnsi" w:hAnsiTheme="majorHAnsi" w:cstheme="majorHAnsi"/>
           <w:sz w:val="20"/>
           <w:szCs w:val="20"/>
         </w:rPr>
@@ -1249,12 +1444,14 @@
         <w:spacing w:line="276" w:lineRule="auto"/>
         <w:jc w:val="both"/>
         <w:rPr>
-          <w:sz w:val="20"/>
-          <w:szCs w:val="20"/>
-        </w:rPr>
-      </w:pPr>
-      <w:r>
-        <w:rPr>
+          <w:rFonts w:asciiTheme="majorHAnsi" w:hAnsiTheme="majorHAnsi" w:cstheme="majorHAnsi"/>
+          <w:sz w:val="20"/>
+          <w:szCs w:val="20"/>
+        </w:rPr>
+      </w:pPr>
+      <w:r>
+        <w:rPr>
+          <w:rFonts w:asciiTheme="majorHAnsi" w:hAnsiTheme="majorHAnsi" w:cstheme="majorHAnsi"/>
           <w:sz w:val="20"/>
           <w:szCs w:val="20"/>
         </w:rPr>
@@ -1262,6 +1459,7 @@
       </w:r>
       <w:r>
         <w:rPr>
+          <w:rFonts w:asciiTheme="majorHAnsi" w:hAnsiTheme="majorHAnsi" w:cstheme="majorHAnsi"/>
           <w:sz w:val="20"/>
           <w:szCs w:val="20"/>
         </w:rPr>
@@ -1269,6 +1467,7 @@
       </w:r>
       <w:r>
         <w:rPr>
+          <w:rFonts w:asciiTheme="majorHAnsi" w:hAnsiTheme="majorHAnsi" w:cstheme="majorHAnsi"/>
           <w:sz w:val="20"/>
           <w:szCs w:val="20"/>
         </w:rPr>
@@ -1276,6 +1475,7 @@
       </w:r>
       <w:r>
         <w:rPr>
+          <w:rFonts w:asciiTheme="majorHAnsi" w:hAnsiTheme="majorHAnsi" w:cstheme="majorHAnsi"/>
           <w:sz w:val="20"/>
           <w:szCs w:val="20"/>
         </w:rPr>
@@ -1283,6 +1483,7 @@
       </w:r>
       <w:r>
         <w:rPr>
+          <w:rFonts w:asciiTheme="majorHAnsi" w:hAnsiTheme="majorHAnsi" w:cstheme="majorHAnsi"/>
           <w:sz w:val="20"/>
           <w:szCs w:val="20"/>
         </w:rPr>
@@ -1290,50 +1491,15 @@
       </w:r>
       <w:r>
         <w:rPr>
-          <w:sz w:val="20"/>
-          <w:szCs w:val="20"/>
-        </w:rPr>
-        <w:t xml:space="preserve"> system using the above information. This will enable members to </w:t>
-      </w:r>
-      <w:r>
-        <w:rPr>
-          <w:sz w:val="20"/>
-          <w:szCs w:val="20"/>
-        </w:rPr>
-        <w:t xml:space="preserve">access an online portal </w:t>
-      </w:r>
-      <w:r>
-        <w:rPr>
-          <w:sz w:val="20"/>
-          <w:szCs w:val="20"/>
-        </w:rPr>
-        <w:t xml:space="preserve">(called </w:t>
-      </w:r>
-      <w:proofErr w:type="spellStart"/>
-      <w:r>
-        <w:rPr>
-          <w:sz w:val="20"/>
-          <w:szCs w:val="20"/>
-        </w:rPr>
-        <w:t>myAthletics</w:t>
-      </w:r>
-      <w:proofErr w:type="spellEnd"/>
-      <w:r>
-        <w:rPr>
-          <w:sz w:val="20"/>
-          <w:szCs w:val="20"/>
-        </w:rPr>
-        <w:t>)</w:t>
-      </w:r>
-      <w:r>
-        <w:rPr>
-          <w:sz w:val="20"/>
-          <w:szCs w:val="20"/>
-        </w:rPr>
-        <w:t xml:space="preserve"> on the EA website. </w:t>
-      </w:r>
-      <w:r>
-        <w:rPr>
+          <w:rFonts w:asciiTheme="majorHAnsi" w:hAnsiTheme="majorHAnsi" w:cstheme="majorHAnsi"/>
+          <w:sz w:val="20"/>
+          <w:szCs w:val="20"/>
+        </w:rPr>
+        <w:t xml:space="preserve"> system using the above information. This will enable members to access an online portal (called myAthletics) on the EA website. </w:t>
+      </w:r>
+      <w:r>
+        <w:rPr>
+          <w:rFonts w:asciiTheme="majorHAnsi" w:hAnsiTheme="majorHAnsi" w:cstheme="majorHAnsi"/>
           <w:sz w:val="20"/>
           <w:szCs w:val="20"/>
         </w:rPr>
@@ -1341,6 +1507,7 @@
       </w:r>
       <w:r>
         <w:rPr>
+          <w:rFonts w:asciiTheme="majorHAnsi" w:hAnsiTheme="majorHAnsi" w:cstheme="majorHAnsi"/>
           <w:sz w:val="20"/>
           <w:szCs w:val="20"/>
         </w:rPr>
@@ -1348,6 +1515,7 @@
       </w:r>
       <w:r>
         <w:rPr>
+          <w:rFonts w:asciiTheme="majorHAnsi" w:hAnsiTheme="majorHAnsi" w:cstheme="majorHAnsi"/>
           <w:sz w:val="20"/>
           <w:szCs w:val="20"/>
         </w:rPr>
@@ -1355,6 +1523,7 @@
       </w:r>
       <w:r>
         <w:rPr>
+          <w:rFonts w:asciiTheme="majorHAnsi" w:hAnsiTheme="majorHAnsi" w:cstheme="majorHAnsi"/>
           <w:sz w:val="20"/>
           <w:szCs w:val="20"/>
         </w:rPr>
@@ -1362,36 +1531,23 @@
       </w:r>
       <w:r>
         <w:rPr>
-          <w:sz w:val="20"/>
-          <w:szCs w:val="20"/>
-        </w:rPr>
-        <w:t xml:space="preserve">u to sign into and update your </w:t>
-      </w:r>
-      <w:proofErr w:type="spellStart"/>
-      <w:r>
-        <w:rPr>
-          <w:sz w:val="20"/>
-          <w:szCs w:val="20"/>
-        </w:rPr>
-        <w:t>m</w:t>
-      </w:r>
-      <w:r>
-        <w:rPr>
-          <w:sz w:val="20"/>
-          <w:szCs w:val="20"/>
-        </w:rPr>
-        <w:t>yAthletics</w:t>
-      </w:r>
-      <w:proofErr w:type="spellEnd"/>
-      <w:r>
-        <w:rPr>
-          <w:sz w:val="20"/>
-          <w:szCs w:val="20"/>
-        </w:rPr>
-        <w:t xml:space="preserve"> portal (which, amongst other things, allows you to set and</w:t>
-      </w:r>
-      <w:r>
-        <w:rPr>
+          <w:rFonts w:asciiTheme="majorHAnsi" w:hAnsiTheme="majorHAnsi" w:cstheme="majorHAnsi"/>
+          <w:sz w:val="20"/>
+          <w:szCs w:val="20"/>
+        </w:rPr>
+        <w:t>u to sign into and update your m</w:t>
+      </w:r>
+      <w:r>
+        <w:rPr>
+          <w:rFonts w:asciiTheme="majorHAnsi" w:hAnsiTheme="majorHAnsi" w:cstheme="majorHAnsi"/>
+          <w:sz w:val="20"/>
+          <w:szCs w:val="20"/>
+        </w:rPr>
+        <w:t>yAthletics portal (which, amongst other things, allows you to set and</w:t>
+      </w:r>
+      <w:r>
+        <w:rPr>
+          <w:rFonts w:asciiTheme="majorHAnsi" w:hAnsiTheme="majorHAnsi" w:cstheme="majorHAnsi"/>
           <w:sz w:val="20"/>
           <w:szCs w:val="20"/>
         </w:rPr>
@@ -1399,29 +1555,17 @@
       </w:r>
       <w:r>
         <w:rPr>
-          <w:sz w:val="20"/>
-          <w:szCs w:val="20"/>
-        </w:rPr>
-        <w:t xml:space="preserve">If you have any questions about the continuing privacy of your personal data when it is </w:t>
-      </w:r>
-      <w:r>
-        <w:rPr>
-          <w:sz w:val="20"/>
-          <w:szCs w:val="20"/>
-        </w:rPr>
-        <w:t xml:space="preserve">provided to </w:t>
-      </w:r>
-      <w:r>
-        <w:rPr>
-          <w:sz w:val="20"/>
-          <w:szCs w:val="20"/>
-        </w:rPr>
-        <w:t xml:space="preserve">England Athletics, please contact </w:t>
+          <w:rFonts w:asciiTheme="majorHAnsi" w:hAnsiTheme="majorHAnsi" w:cstheme="majorHAnsi"/>
+          <w:sz w:val="20"/>
+          <w:szCs w:val="20"/>
+        </w:rPr>
+        <w:t xml:space="preserve">If you have any questions about the continuing privacy of your personal data when it is provided to England Athletics, please contact </w:t>
       </w:r>
       <w:hyperlink r:id="rId8" w:history="1">
         <w:r>
           <w:rPr>
             <w:rStyle w:val="Hyperlink"/>
+            <w:rFonts w:asciiTheme="majorHAnsi" w:hAnsiTheme="majorHAnsi" w:cstheme="majorHAnsi"/>
             <w:sz w:val="20"/>
             <w:szCs w:val="20"/>
           </w:rPr>
@@ -1430,6 +1574,7 @@
       </w:hyperlink>
       <w:r>
         <w:rPr>
+          <w:rFonts w:asciiTheme="majorHAnsi" w:hAnsiTheme="majorHAnsi" w:cstheme="majorHAnsi"/>
           <w:sz w:val="20"/>
           <w:szCs w:val="20"/>
         </w:rPr>
@@ -1446,6 +1591,7 @@
           <w:between w:val="nil"/>
         </w:pBdr>
         <w:rPr>
+          <w:rFonts w:asciiTheme="majorHAnsi" w:hAnsiTheme="majorHAnsi" w:cstheme="majorHAnsi"/>
           <w:sz w:val="20"/>
           <w:szCs w:val="20"/>
         </w:rPr>
@@ -1463,12 +1609,14 @@
         <w:spacing w:line="276" w:lineRule="auto"/>
         <w:jc w:val="both"/>
         <w:rPr>
-          <w:sz w:val="20"/>
-          <w:szCs w:val="20"/>
-        </w:rPr>
-      </w:pPr>
-      <w:r>
-        <w:rPr>
+          <w:rFonts w:asciiTheme="majorHAnsi" w:hAnsiTheme="majorHAnsi" w:cstheme="majorHAnsi"/>
+          <w:sz w:val="20"/>
+          <w:szCs w:val="20"/>
+        </w:rPr>
+      </w:pPr>
+      <w:r>
+        <w:rPr>
+          <w:rFonts w:asciiTheme="majorHAnsi" w:hAnsiTheme="majorHAnsi" w:cstheme="majorHAnsi"/>
           <w:sz w:val="20"/>
           <w:szCs w:val="20"/>
         </w:rPr>
@@ -1476,6 +1624,7 @@
       </w:r>
       <w:r>
         <w:rPr>
+          <w:rFonts w:asciiTheme="majorHAnsi" w:hAnsiTheme="majorHAnsi" w:cstheme="majorHAnsi"/>
           <w:sz w:val="20"/>
           <w:szCs w:val="20"/>
         </w:rPr>
@@ -1485,6 +1634,7 @@
         <w:r>
           <w:rPr>
             <w:rStyle w:val="Hyperlink"/>
+            <w:rFonts w:asciiTheme="majorHAnsi" w:hAnsiTheme="majorHAnsi" w:cstheme="majorHAnsi"/>
             <w:sz w:val="20"/>
             <w:szCs w:val="20"/>
           </w:rPr>
@@ -1493,6 +1643,7 @@
       </w:hyperlink>
       <w:r>
         <w:rPr>
+          <w:rFonts w:asciiTheme="majorHAnsi" w:hAnsiTheme="majorHAnsi" w:cstheme="majorHAnsi"/>
           <w:sz w:val="20"/>
           <w:szCs w:val="20"/>
         </w:rPr>
@@ -1509,6 +1660,7 @@
           <w:between w:val="nil"/>
         </w:pBdr>
         <w:rPr>
+          <w:rFonts w:asciiTheme="majorHAnsi" w:hAnsiTheme="majorHAnsi" w:cstheme="majorHAnsi"/>
           <w:sz w:val="20"/>
           <w:szCs w:val="20"/>
         </w:rPr>
@@ -1525,32 +1677,34 @@
         </w:pBdr>
         <w:spacing w:line="276" w:lineRule="auto"/>
         <w:rPr>
+          <w:rFonts w:asciiTheme="majorHAnsi" w:hAnsiTheme="majorHAnsi" w:cstheme="majorHAnsi"/>
           <w:sz w:val="16"/>
           <w:szCs w:val="16"/>
         </w:rPr>
       </w:pPr>
       <w:r>
         <w:rPr>
-          <w:sz w:val="20"/>
-          <w:szCs w:val="20"/>
-        </w:rPr>
-        <w:t xml:space="preserve">By signing this </w:t>
-      </w:r>
-      <w:proofErr w:type="gramStart"/>
-      <w:r>
-        <w:rPr>
-          <w:sz w:val="20"/>
-          <w:szCs w:val="20"/>
-        </w:rPr>
-        <w:t>form</w:t>
-      </w:r>
-      <w:proofErr w:type="gramEnd"/>
-      <w:r>
-        <w:rPr>
-          <w:sz w:val="20"/>
-          <w:szCs w:val="20"/>
-        </w:rPr>
-        <w:t xml:space="preserve"> I confirm that my personal data will be processed by Cumberland AC for administration purposes.</w:t>
+          <w:rFonts w:asciiTheme="majorHAnsi" w:hAnsiTheme="majorHAnsi" w:cstheme="majorHAnsi"/>
+          <w:sz w:val="20"/>
+          <w:szCs w:val="20"/>
+        </w:rPr>
+        <w:t>By signing this form</w:t>
+      </w:r>
+      <w:r>
+        <w:rPr>
+          <w:rFonts w:asciiTheme="majorHAnsi" w:hAnsiTheme="majorHAnsi" w:cstheme="majorHAnsi"/>
+          <w:sz w:val="20"/>
+          <w:szCs w:val="20"/>
+        </w:rPr>
+        <w:t xml:space="preserve">, </w:t>
+      </w:r>
+      <w:r>
+        <w:rPr>
+          <w:rFonts w:asciiTheme="majorHAnsi" w:hAnsiTheme="majorHAnsi" w:cstheme="majorHAnsi"/>
+          <w:sz w:val="20"/>
+          <w:szCs w:val="20"/>
+        </w:rPr>
+        <w:t>I confirm that my personal data will be processed by Cumberland AC for administration purposes.</w:t>
       </w:r>
     </w:p>
     <w:p>
@@ -1569,12 +1723,12 @@
         </w:tabs>
         <w:ind w:left="0"/>
         <w:rPr>
-          <w:rFonts w:ascii="Arial" w:eastAsia="Arial" w:hAnsi="Arial" w:cs="Arial"/>
-        </w:rPr>
-      </w:pPr>
-      <w:r>
-        <w:rPr>
-          <w:rFonts w:ascii="Arial" w:eastAsia="Arial" w:hAnsi="Arial" w:cs="Arial"/>
+          <w:rFonts w:asciiTheme="majorHAnsi" w:eastAsia="Arial" w:hAnsiTheme="majorHAnsi" w:cstheme="majorHAnsi"/>
+        </w:rPr>
+      </w:pPr>
+      <w:r>
+        <w:rPr>
+          <w:rFonts w:asciiTheme="majorHAnsi" w:eastAsia="Arial" w:hAnsiTheme="majorHAnsi" w:cstheme="majorHAnsi"/>
         </w:rPr>
         <w:tab/>
       </w:r>
@@ -1616,20 +1770,16 @@
                 <w:between w:val="nil"/>
               </w:pBdr>
               <w:rPr>
+                <w:rFonts w:asciiTheme="majorHAnsi" w:hAnsiTheme="majorHAnsi" w:cstheme="majorHAnsi"/>
                 <w:b/>
               </w:rPr>
             </w:pPr>
             <w:r>
               <w:rPr>
+                <w:rFonts w:asciiTheme="majorHAnsi" w:hAnsiTheme="majorHAnsi" w:cstheme="majorHAnsi"/>
                 <w:b/>
               </w:rPr>
-              <w:t>Signed</w:t>
-            </w:r>
-            <w:r>
-              <w:rPr>
-                <w:b/>
-              </w:rPr>
-              <w:t>:</w:t>
+              <w:t>Signed:</w:t>
             </w:r>
           </w:p>
         </w:tc>
@@ -1655,6 +1805,7 @@
                 <w:between w:val="nil"/>
               </w:pBdr>
               <w:rPr>
+                <w:rFonts w:asciiTheme="majorHAnsi" w:hAnsiTheme="majorHAnsi" w:cstheme="majorHAnsi"/>
                 <w:b/>
               </w:rPr>
             </w:pPr>
@@ -1682,20 +1833,16 @@
                 <w:between w:val="nil"/>
               </w:pBdr>
               <w:rPr>
+                <w:rFonts w:asciiTheme="majorHAnsi" w:hAnsiTheme="majorHAnsi" w:cstheme="majorHAnsi"/>
                 <w:b/>
               </w:rPr>
             </w:pPr>
             <w:r>
               <w:rPr>
+                <w:rFonts w:asciiTheme="majorHAnsi" w:hAnsiTheme="majorHAnsi" w:cstheme="majorHAnsi"/>
                 <w:b/>
               </w:rPr>
-              <w:t>Date</w:t>
-            </w:r>
-            <w:r>
-              <w:rPr>
-                <w:b/>
-              </w:rPr>
-              <w:t>:</w:t>
+              <w:t>Date:</w:t>
             </w:r>
           </w:p>
         </w:tc>
@@ -1721,6 +1868,7 @@
                 <w:between w:val="nil"/>
               </w:pBdr>
               <w:rPr>
+                <w:rFonts w:asciiTheme="majorHAnsi" w:hAnsiTheme="majorHAnsi" w:cstheme="majorHAnsi"/>
                 <w:b/>
               </w:rPr>
             </w:pPr>
@@ -1728,33 +1876,6 @@
         </w:tc>
       </w:tr>
     </w:tbl>
-    <w:p>
-      <w:pPr>
-        <w:pStyle w:val="Heading1"/>
-        <w:pBdr>
-          <w:top w:val="nil"/>
-          <w:left w:val="nil"/>
-          <w:bottom w:val="nil"/>
-          <w:right w:val="nil"/>
-          <w:between w:val="nil"/>
-        </w:pBdr>
-        <w:tabs>
-          <w:tab w:val="left" w:pos="4536"/>
-          <w:tab w:val="left" w:pos="7201"/>
-        </w:tabs>
-        <w:ind w:left="0"/>
-        <w:rPr>
-          <w:rFonts w:ascii="Arial" w:eastAsia="Arial" w:hAnsi="Arial" w:cs="Arial"/>
-        </w:rPr>
-      </w:pPr>
-    </w:p>
-    <w:p>
-      <w:pPr>
-        <w:rPr>
-          <w:rFonts w:eastAsia="Arial"/>
-        </w:rPr>
-      </w:pPr>
-    </w:p>
     <w:p>
       <w:pPr>
         <w:widowControl w:val="0"/>
@@ -1767,26 +1888,30 @@
         </w:pBdr>
         <w:spacing w:line="276" w:lineRule="auto"/>
         <w:rPr>
-          <w:sz w:val="20"/>
-          <w:szCs w:val="20"/>
-        </w:rPr>
-      </w:pPr>
-    </w:p>
-    <w:p>
-      <w:pPr>
-        <w:rPr>
-          <w:sz w:val="20"/>
-          <w:szCs w:val="20"/>
-        </w:rPr>
-      </w:pPr>
-      <w:r>
-        <w:rPr>
+          <w:rFonts w:asciiTheme="majorHAnsi" w:hAnsiTheme="majorHAnsi" w:cstheme="majorHAnsi"/>
+          <w:sz w:val="20"/>
+          <w:szCs w:val="20"/>
+        </w:rPr>
+      </w:pPr>
+    </w:p>
+    <w:p>
+      <w:pPr>
+        <w:rPr>
+          <w:rFonts w:asciiTheme="majorHAnsi" w:hAnsiTheme="majorHAnsi" w:cstheme="majorHAnsi"/>
+          <w:sz w:val="20"/>
+          <w:szCs w:val="20"/>
+        </w:rPr>
+      </w:pPr>
+      <w:r>
+        <w:rPr>
+          <w:rFonts w:asciiTheme="majorHAnsi" w:hAnsiTheme="majorHAnsi" w:cstheme="majorHAnsi"/>
           <w:b/>
         </w:rPr>
         <w:br w:type="page"/>
       </w:r>
       <w:r>
         <w:rPr>
+          <w:rFonts w:asciiTheme="majorHAnsi" w:hAnsiTheme="majorHAnsi" w:cstheme="majorHAnsi"/>
           <w:b/>
         </w:rPr>
         <w:lastRenderedPageBreak/>
@@ -1803,6 +1928,7 @@
           <w:between w:val="nil"/>
         </w:pBdr>
         <w:rPr>
+          <w:rFonts w:asciiTheme="majorHAnsi" w:hAnsiTheme="majorHAnsi" w:cstheme="majorHAnsi"/>
           <w:sz w:val="20"/>
           <w:szCs w:val="20"/>
         </w:rPr>
@@ -1818,12 +1944,14 @@
           <w:between w:val="nil"/>
         </w:pBdr>
         <w:rPr>
-          <w:sz w:val="20"/>
-          <w:szCs w:val="20"/>
-        </w:rPr>
-      </w:pPr>
-      <w:r>
-        <w:rPr>
+          <w:rFonts w:asciiTheme="majorHAnsi" w:hAnsiTheme="majorHAnsi" w:cstheme="majorHAnsi"/>
+          <w:sz w:val="20"/>
+          <w:szCs w:val="20"/>
+        </w:rPr>
+      </w:pPr>
+      <w:r>
+        <w:rPr>
+          <w:rFonts w:asciiTheme="majorHAnsi" w:hAnsiTheme="majorHAnsi" w:cstheme="majorHAnsi"/>
           <w:sz w:val="20"/>
           <w:szCs w:val="20"/>
         </w:rPr>
@@ -1831,6 +1959,7 @@
       </w:r>
       <w:r>
         <w:rPr>
+          <w:rFonts w:asciiTheme="majorHAnsi" w:hAnsiTheme="majorHAnsi" w:cstheme="majorHAnsi"/>
           <w:sz w:val="20"/>
           <w:szCs w:val="20"/>
         </w:rPr>
@@ -1839,6 +1968,7 @@
       </w:r>
       <w:r>
         <w:rPr>
+          <w:rFonts w:asciiTheme="majorHAnsi" w:hAnsiTheme="majorHAnsi" w:cstheme="majorHAnsi"/>
           <w:sz w:val="20"/>
           <w:szCs w:val="20"/>
           <w:u w:val="single"/>
@@ -1847,10 +1977,11 @@
       </w:r>
       <w:r>
         <w:rPr>
-          <w:sz w:val="20"/>
-          <w:szCs w:val="20"/>
-        </w:rPr>
-        <w:t xml:space="preserve"> given names.</w:t>
+          <w:rFonts w:asciiTheme="majorHAnsi" w:hAnsiTheme="majorHAnsi" w:cstheme="majorHAnsi"/>
+          <w:sz w:val="20"/>
+          <w:szCs w:val="20"/>
+        </w:rPr>
+        <w:t xml:space="preserve"> given names</w:t>
       </w:r>
     </w:p>
     <w:p>
@@ -1863,6 +1994,7 @@
           <w:between w:val="nil"/>
         </w:pBdr>
         <w:rPr>
+          <w:rFonts w:asciiTheme="majorHAnsi" w:hAnsiTheme="majorHAnsi" w:cstheme="majorHAnsi"/>
           <w:sz w:val="20"/>
           <w:szCs w:val="20"/>
         </w:rPr>
@@ -1878,12 +2010,14 @@
           <w:between w:val="nil"/>
         </w:pBdr>
         <w:rPr>
-          <w:sz w:val="20"/>
-          <w:szCs w:val="20"/>
-        </w:rPr>
-      </w:pPr>
-      <w:r>
-        <w:rPr>
+          <w:rFonts w:asciiTheme="majorHAnsi" w:hAnsiTheme="majorHAnsi" w:cstheme="majorHAnsi"/>
+          <w:sz w:val="20"/>
+          <w:szCs w:val="20"/>
+        </w:rPr>
+      </w:pPr>
+      <w:r>
+        <w:rPr>
+          <w:rFonts w:asciiTheme="majorHAnsi" w:hAnsiTheme="majorHAnsi" w:cstheme="majorHAnsi"/>
           <w:sz w:val="20"/>
           <w:szCs w:val="20"/>
         </w:rPr>
@@ -1891,11 +2025,28 @@
       </w:r>
       <w:r>
         <w:rPr>
+          <w:rFonts w:asciiTheme="majorHAnsi" w:hAnsiTheme="majorHAnsi" w:cstheme="majorHAnsi"/>
           <w:sz w:val="20"/>
           <w:szCs w:val="20"/>
         </w:rPr>
         <w:tab/>
-        <w:t>Last Name – the member’s family name.</w:t>
+        <w:t xml:space="preserve">Last </w:t>
+      </w:r>
+      <w:r>
+        <w:rPr>
+          <w:rFonts w:asciiTheme="majorHAnsi" w:hAnsiTheme="majorHAnsi" w:cstheme="majorHAnsi"/>
+          <w:sz w:val="20"/>
+          <w:szCs w:val="20"/>
+        </w:rPr>
+        <w:t>n</w:t>
+      </w:r>
+      <w:r>
+        <w:rPr>
+          <w:rFonts w:asciiTheme="majorHAnsi" w:hAnsiTheme="majorHAnsi" w:cstheme="majorHAnsi"/>
+          <w:sz w:val="20"/>
+          <w:szCs w:val="20"/>
+        </w:rPr>
+        <w:t>ame – the member’s family name</w:t>
       </w:r>
     </w:p>
     <w:p>
@@ -1908,6 +2059,7 @@
           <w:between w:val="nil"/>
         </w:pBdr>
         <w:rPr>
+          <w:rFonts w:asciiTheme="majorHAnsi" w:hAnsiTheme="majorHAnsi" w:cstheme="majorHAnsi"/>
           <w:sz w:val="20"/>
           <w:szCs w:val="20"/>
         </w:rPr>
@@ -1923,12 +2075,14 @@
           <w:between w:val="nil"/>
         </w:pBdr>
         <w:rPr>
-          <w:sz w:val="20"/>
-          <w:szCs w:val="20"/>
-        </w:rPr>
-      </w:pPr>
-      <w:r>
-        <w:rPr>
+          <w:rFonts w:asciiTheme="majorHAnsi" w:hAnsiTheme="majorHAnsi" w:cstheme="majorHAnsi"/>
+          <w:sz w:val="20"/>
+          <w:szCs w:val="20"/>
+        </w:rPr>
+      </w:pPr>
+      <w:r>
+        <w:rPr>
+          <w:rFonts w:asciiTheme="majorHAnsi" w:hAnsiTheme="majorHAnsi" w:cstheme="majorHAnsi"/>
           <w:sz w:val="20"/>
           <w:szCs w:val="20"/>
         </w:rPr>
@@ -1936,6 +2090,7 @@
       </w:r>
       <w:r>
         <w:rPr>
+          <w:rFonts w:asciiTheme="majorHAnsi" w:hAnsiTheme="majorHAnsi" w:cstheme="majorHAnsi"/>
           <w:sz w:val="20"/>
           <w:szCs w:val="20"/>
         </w:rPr>
@@ -1944,6 +2099,7 @@
       </w:r>
       <w:r>
         <w:rPr>
+          <w:rFonts w:asciiTheme="majorHAnsi" w:hAnsiTheme="majorHAnsi" w:cstheme="majorHAnsi"/>
           <w:sz w:val="20"/>
           <w:szCs w:val="20"/>
         </w:rPr>
@@ -1951,10 +2107,11 @@
       </w:r>
       <w:r>
         <w:rPr>
-          <w:sz w:val="20"/>
-          <w:szCs w:val="20"/>
-        </w:rPr>
-        <w:t xml:space="preserve"> – male (M) or female (F).</w:t>
+          <w:rFonts w:asciiTheme="majorHAnsi" w:hAnsiTheme="majorHAnsi" w:cstheme="majorHAnsi"/>
+          <w:sz w:val="20"/>
+          <w:szCs w:val="20"/>
+        </w:rPr>
+        <w:t xml:space="preserve"> – male (M) or female (F)</w:t>
       </w:r>
     </w:p>
     <w:p>
@@ -1967,6 +2124,7 @@
           <w:between w:val="nil"/>
         </w:pBdr>
         <w:rPr>
+          <w:rFonts w:asciiTheme="majorHAnsi" w:hAnsiTheme="majorHAnsi" w:cstheme="majorHAnsi"/>
           <w:sz w:val="20"/>
           <w:szCs w:val="20"/>
         </w:rPr>
@@ -1985,12 +2143,14 @@
         <w:ind w:left="720" w:hanging="720"/>
         <w:jc w:val="both"/>
         <w:rPr>
-          <w:sz w:val="20"/>
-          <w:szCs w:val="20"/>
-        </w:rPr>
-      </w:pPr>
-      <w:r>
-        <w:rPr>
+          <w:rFonts w:asciiTheme="majorHAnsi" w:hAnsiTheme="majorHAnsi" w:cstheme="majorHAnsi"/>
+          <w:sz w:val="20"/>
+          <w:szCs w:val="20"/>
+        </w:rPr>
+      </w:pPr>
+      <w:r>
+        <w:rPr>
+          <w:rFonts w:asciiTheme="majorHAnsi" w:hAnsiTheme="majorHAnsi" w:cstheme="majorHAnsi"/>
           <w:sz w:val="20"/>
           <w:szCs w:val="20"/>
         </w:rPr>
@@ -1998,6 +2158,7 @@
       </w:r>
       <w:r>
         <w:rPr>
+          <w:rFonts w:asciiTheme="majorHAnsi" w:hAnsiTheme="majorHAnsi" w:cstheme="majorHAnsi"/>
           <w:sz w:val="20"/>
           <w:szCs w:val="20"/>
         </w:rPr>
@@ -2005,6 +2166,7 @@
       </w:r>
       <w:r>
         <w:rPr>
+          <w:rFonts w:asciiTheme="majorHAnsi" w:hAnsiTheme="majorHAnsi" w:cstheme="majorHAnsi"/>
           <w:sz w:val="20"/>
           <w:szCs w:val="20"/>
         </w:rPr>
@@ -2012,6 +2174,7 @@
       </w:r>
       <w:r>
         <w:rPr>
+          <w:rFonts w:asciiTheme="majorHAnsi" w:hAnsiTheme="majorHAnsi" w:cstheme="majorHAnsi"/>
           <w:b/>
           <w:sz w:val="20"/>
           <w:szCs w:val="20"/>
@@ -2020,59 +2183,104 @@
       </w:r>
       <w:r>
         <w:rPr>
+          <w:rFonts w:asciiTheme="majorHAnsi" w:hAnsiTheme="majorHAnsi" w:cstheme="majorHAnsi"/>
           <w:b/>
           <w:sz w:val="20"/>
           <w:szCs w:val="20"/>
         </w:rPr>
-        <w:t xml:space="preserve">Racing </w:t>
-      </w:r>
-      <w:r>
-        <w:rPr>
+        <w:t>r</w:t>
+      </w:r>
+      <w:r>
+        <w:rPr>
+          <w:rFonts w:asciiTheme="majorHAnsi" w:hAnsiTheme="majorHAnsi" w:cstheme="majorHAnsi"/>
           <w:b/>
           <w:sz w:val="20"/>
           <w:szCs w:val="20"/>
         </w:rPr>
-        <w:t>Membership:</w:t>
-      </w:r>
-      <w:r>
-        <w:rPr>
-          <w:sz w:val="20"/>
-          <w:szCs w:val="20"/>
-        </w:rPr>
-        <w:t xml:space="preserve"> You will be </w:t>
-      </w:r>
-      <w:r>
-        <w:rPr>
-          <w:sz w:val="20"/>
-          <w:szCs w:val="20"/>
-        </w:rPr>
-        <w:t xml:space="preserve">a ‘Registered Athlete’ </w:t>
-      </w:r>
-      <w:r>
-        <w:rPr>
-          <w:sz w:val="20"/>
-          <w:szCs w:val="20"/>
+        <w:t xml:space="preserve">acing </w:t>
+      </w:r>
+      <w:r>
+        <w:rPr>
+          <w:rFonts w:asciiTheme="majorHAnsi" w:hAnsiTheme="majorHAnsi" w:cstheme="majorHAnsi"/>
+          <w:b/>
+          <w:sz w:val="20"/>
+          <w:szCs w:val="20"/>
+        </w:rPr>
+        <w:t>m</w:t>
+      </w:r>
+      <w:r>
+        <w:rPr>
+          <w:rFonts w:asciiTheme="majorHAnsi" w:hAnsiTheme="majorHAnsi" w:cstheme="majorHAnsi"/>
+          <w:b/>
+          <w:sz w:val="20"/>
+          <w:szCs w:val="20"/>
+        </w:rPr>
+        <w:t>embership:</w:t>
+      </w:r>
+    </w:p>
+    <w:p>
+      <w:pPr>
+        <w:pBdr>
+          <w:top w:val="nil"/>
+          <w:left w:val="nil"/>
+          <w:bottom w:val="nil"/>
+          <w:right w:val="nil"/>
+          <w:between w:val="nil"/>
+        </w:pBdr>
+        <w:spacing w:line="276" w:lineRule="auto"/>
+        <w:ind w:left="720"/>
+        <w:jc w:val="both"/>
+        <w:rPr>
+          <w:rFonts w:asciiTheme="majorHAnsi" w:hAnsiTheme="majorHAnsi" w:cstheme="majorHAnsi"/>
+          <w:sz w:val="20"/>
+          <w:szCs w:val="20"/>
+        </w:rPr>
+      </w:pPr>
+      <w:r>
+        <w:rPr>
+          <w:rFonts w:asciiTheme="majorHAnsi" w:hAnsiTheme="majorHAnsi" w:cstheme="majorHAnsi"/>
+          <w:sz w:val="18"/>
+          <w:szCs w:val="18"/>
+        </w:rPr>
+        <w:t xml:space="preserve">You will be </w:t>
+      </w:r>
+      <w:r>
+        <w:rPr>
+          <w:rFonts w:asciiTheme="majorHAnsi" w:hAnsiTheme="majorHAnsi" w:cstheme="majorHAnsi"/>
+          <w:sz w:val="18"/>
+          <w:szCs w:val="18"/>
+        </w:rPr>
+        <w:t xml:space="preserve">a Registered Athlete </w:t>
+      </w:r>
+      <w:r>
+        <w:rPr>
+          <w:rFonts w:asciiTheme="majorHAnsi" w:hAnsiTheme="majorHAnsi" w:cstheme="majorHAnsi"/>
+          <w:sz w:val="18"/>
+          <w:szCs w:val="18"/>
         </w:rPr>
         <w:t>with EA.</w:t>
       </w:r>
       <w:r>
         <w:rPr>
-          <w:sz w:val="20"/>
-          <w:szCs w:val="20"/>
+          <w:rFonts w:asciiTheme="majorHAnsi" w:hAnsiTheme="majorHAnsi" w:cstheme="majorHAnsi"/>
+          <w:sz w:val="18"/>
+          <w:szCs w:val="18"/>
         </w:rPr>
         <w:t xml:space="preserve"> This entitles you to enter races representing Cumberland AC, take part in the Cumberland AC Club Championships and receive a £2 discount when entering </w:t>
       </w:r>
       <w:r>
         <w:rPr>
-          <w:sz w:val="20"/>
-          <w:szCs w:val="20"/>
+          <w:rFonts w:asciiTheme="majorHAnsi" w:hAnsiTheme="majorHAnsi" w:cstheme="majorHAnsi"/>
+          <w:sz w:val="18"/>
+          <w:szCs w:val="18"/>
         </w:rPr>
         <w:t xml:space="preserve">EA affiliated </w:t>
       </w:r>
       <w:r>
         <w:rPr>
-          <w:sz w:val="20"/>
-          <w:szCs w:val="20"/>
+          <w:rFonts w:asciiTheme="majorHAnsi" w:hAnsiTheme="majorHAnsi" w:cstheme="majorHAnsi"/>
+          <w:sz w:val="18"/>
+          <w:szCs w:val="18"/>
         </w:rPr>
         <w:t>races.</w:t>
       </w:r>
@@ -2088,6 +2296,7 @@
         </w:pBdr>
         <w:ind w:left="720" w:hanging="720"/>
         <w:rPr>
+          <w:rFonts w:asciiTheme="majorHAnsi" w:hAnsiTheme="majorHAnsi" w:cstheme="majorHAnsi"/>
           <w:sz w:val="20"/>
           <w:szCs w:val="20"/>
         </w:rPr>
@@ -2106,12 +2315,14 @@
         <w:ind w:left="720" w:hanging="720"/>
         <w:jc w:val="both"/>
         <w:rPr>
-          <w:sz w:val="20"/>
-          <w:szCs w:val="20"/>
-        </w:rPr>
-      </w:pPr>
-      <w:r>
-        <w:rPr>
+          <w:rFonts w:asciiTheme="majorHAnsi" w:hAnsiTheme="majorHAnsi" w:cstheme="majorHAnsi"/>
+          <w:sz w:val="20"/>
+          <w:szCs w:val="20"/>
+        </w:rPr>
+      </w:pPr>
+      <w:r>
+        <w:rPr>
+          <w:rFonts w:asciiTheme="majorHAnsi" w:hAnsiTheme="majorHAnsi" w:cstheme="majorHAnsi"/>
           <w:sz w:val="20"/>
           <w:szCs w:val="20"/>
         </w:rPr>
@@ -2119,25 +2330,30 @@
       </w:r>
       <w:r>
         <w:rPr>
+          <w:rFonts w:asciiTheme="majorHAnsi" w:hAnsiTheme="majorHAnsi" w:cstheme="majorHAnsi"/>
           <w:b/>
           <w:sz w:val="20"/>
           <w:szCs w:val="20"/>
         </w:rPr>
-        <w:t>Social Membership:</w:t>
-      </w:r>
-      <w:r>
-        <w:rPr>
-          <w:sz w:val="20"/>
-          <w:szCs w:val="20"/>
-        </w:rPr>
-        <w:t xml:space="preserve"> You will not be able to enter races as a Cumberland AC member, thereby disqualifying you from taking part in the Club Championships.</w:t>
-      </w:r>
-      <w:r>
-        <w:rPr>
-          <w:sz w:val="20"/>
-          <w:szCs w:val="20"/>
-        </w:rPr>
-        <w:t xml:space="preserve"> You can still wear club kit if you choose to do so.</w:t>
+        <w:t xml:space="preserve">Social </w:t>
+      </w:r>
+      <w:r>
+        <w:rPr>
+          <w:rFonts w:asciiTheme="majorHAnsi" w:hAnsiTheme="majorHAnsi" w:cstheme="majorHAnsi"/>
+          <w:b/>
+          <w:sz w:val="20"/>
+          <w:szCs w:val="20"/>
+        </w:rPr>
+        <w:t>m</w:t>
+      </w:r>
+      <w:r>
+        <w:rPr>
+          <w:rFonts w:asciiTheme="majorHAnsi" w:hAnsiTheme="majorHAnsi" w:cstheme="majorHAnsi"/>
+          <w:b/>
+          <w:sz w:val="20"/>
+          <w:szCs w:val="20"/>
+        </w:rPr>
+        <w:t>embership:</w:t>
       </w:r>
     </w:p>
     <w:p>
@@ -2149,11 +2365,31 @@
           <w:right w:val="nil"/>
           <w:between w:val="nil"/>
         </w:pBdr>
-        <w:rPr>
-          <w:sz w:val="20"/>
-          <w:szCs w:val="20"/>
-        </w:rPr>
-      </w:pPr>
+        <w:spacing w:line="276" w:lineRule="auto"/>
+        <w:ind w:left="720"/>
+        <w:jc w:val="both"/>
+        <w:rPr>
+          <w:rFonts w:asciiTheme="majorHAnsi" w:hAnsiTheme="majorHAnsi" w:cstheme="majorHAnsi"/>
+          <w:sz w:val="18"/>
+          <w:szCs w:val="18"/>
+        </w:rPr>
+      </w:pPr>
+      <w:r>
+        <w:rPr>
+          <w:rFonts w:asciiTheme="majorHAnsi" w:hAnsiTheme="majorHAnsi" w:cstheme="majorHAnsi"/>
+          <w:sz w:val="18"/>
+          <w:szCs w:val="18"/>
+        </w:rPr>
+        <w:t>You will not be able to enter races as a Cumberland AC member, thereby disqualifying you from taking part in the Club Championships.</w:t>
+      </w:r>
+      <w:r>
+        <w:rPr>
+          <w:rFonts w:asciiTheme="majorHAnsi" w:hAnsiTheme="majorHAnsi" w:cstheme="majorHAnsi"/>
+          <w:sz w:val="18"/>
+          <w:szCs w:val="18"/>
+        </w:rPr>
+        <w:t xml:space="preserve"> You can still wear club kit if you choose to.</w:t>
+      </w:r>
     </w:p>
     <w:p>
       <w:pPr>
@@ -2165,18 +2401,11 @@
           <w:between w:val="nil"/>
         </w:pBdr>
         <w:rPr>
-          <w:sz w:val="20"/>
-          <w:szCs w:val="20"/>
-        </w:rPr>
-      </w:pPr>
-      <w:r>
-        <w:rPr>
-          <w:sz w:val="20"/>
-          <w:szCs w:val="20"/>
-        </w:rPr>
-        <w:tab/>
-        <w:t>For further info please contact Dan Wilson (wilson01925@hotmail.com)</w:t>
-      </w:r>
+          <w:rFonts w:asciiTheme="majorHAnsi" w:hAnsiTheme="majorHAnsi" w:cstheme="majorHAnsi"/>
+          <w:sz w:val="20"/>
+          <w:szCs w:val="20"/>
+        </w:rPr>
+      </w:pPr>
     </w:p>
     <w:p>
       <w:pPr>
@@ -2188,10 +2417,52 @@
           <w:between w:val="nil"/>
         </w:pBdr>
         <w:rPr>
-          <w:sz w:val="20"/>
-          <w:szCs w:val="20"/>
-        </w:rPr>
-      </w:pPr>
+          <w:rFonts w:asciiTheme="majorHAnsi" w:hAnsiTheme="majorHAnsi" w:cstheme="majorHAnsi"/>
+          <w:sz w:val="20"/>
+          <w:szCs w:val="20"/>
+        </w:rPr>
+      </w:pPr>
+      <w:r>
+        <w:rPr>
+          <w:rFonts w:asciiTheme="majorHAnsi" w:hAnsiTheme="majorHAnsi" w:cstheme="majorHAnsi"/>
+          <w:sz w:val="20"/>
+          <w:szCs w:val="20"/>
+        </w:rPr>
+        <w:tab/>
+        <w:t>For further info please contact</w:t>
+      </w:r>
+      <w:r>
+        <w:rPr>
+          <w:rFonts w:asciiTheme="majorHAnsi" w:hAnsiTheme="majorHAnsi" w:cstheme="majorHAnsi"/>
+          <w:sz w:val="20"/>
+          <w:szCs w:val="20"/>
+        </w:rPr>
+        <w:t xml:space="preserve"> Brenda Elliott</w:t>
+      </w:r>
+      <w:r>
+        <w:rPr>
+          <w:rFonts w:asciiTheme="majorHAnsi" w:hAnsiTheme="majorHAnsi" w:cstheme="majorHAnsi"/>
+          <w:sz w:val="20"/>
+          <w:szCs w:val="20"/>
+        </w:rPr>
+        <w:t xml:space="preserve"> (</w:t>
+      </w:r>
+      <w:r>
+        <w:rPr>
+          <w:rFonts w:asciiTheme="majorHAnsi" w:hAnsiTheme="majorHAnsi" w:cstheme="majorHAnsi"/>
+          <w:sz w:val="20"/>
+          <w:szCs w:val="20"/>
+        </w:rPr>
+        <w:t>brendelliott</w:t>
+      </w:r>
+      <w:r>
+        <w:rPr>
+          <w:rFonts w:asciiTheme="majorHAnsi" w:hAnsiTheme="majorHAnsi" w:cstheme="majorHAnsi"/>
+          <w:sz w:val="20"/>
+          <w:szCs w:val="20"/>
+        </w:rPr>
+        <w:t>@hotmail.com)</w:t>
+      </w:r>
     </w:p>
     <w:p>
       <w:pPr>
@@ -2203,45 +2474,11 @@
           <w:between w:val="nil"/>
         </w:pBdr>
         <w:rPr>
-          <w:sz w:val="20"/>
-          <w:szCs w:val="20"/>
-        </w:rPr>
-      </w:pPr>
-      <w:r>
-        <w:rPr>
-          <w:sz w:val="20"/>
-          <w:szCs w:val="20"/>
-        </w:rPr>
-        <w:t xml:space="preserve">5. </w:t>
-      </w:r>
-      <w:r>
-        <w:rPr>
-          <w:sz w:val="20"/>
-          <w:szCs w:val="20"/>
-        </w:rPr>
-        <w:tab/>
-      </w:r>
-      <w:r>
-        <w:rPr>
-          <w:sz w:val="20"/>
-          <w:szCs w:val="20"/>
-        </w:rPr>
-        <w:t xml:space="preserve">Membership fees </w:t>
-      </w:r>
-      <w:r>
-        <w:rPr>
-          <w:sz w:val="20"/>
-          <w:szCs w:val="20"/>
-        </w:rPr>
-        <w:t xml:space="preserve">for 2023 </w:t>
-      </w:r>
-      <w:r>
-        <w:rPr>
-          <w:sz w:val="20"/>
-          <w:szCs w:val="20"/>
-        </w:rPr>
-        <w:t>are:</w:t>
-      </w:r>
+          <w:rFonts w:asciiTheme="majorHAnsi" w:hAnsiTheme="majorHAnsi" w:cstheme="majorHAnsi"/>
+          <w:sz w:val="20"/>
+          <w:szCs w:val="20"/>
+        </w:rPr>
+      </w:pPr>
     </w:p>
     <w:p>
       <w:pPr>
@@ -2253,6 +2490,325 @@
           <w:between w:val="nil"/>
         </w:pBdr>
         <w:rPr>
+          <w:rFonts w:asciiTheme="majorHAnsi" w:hAnsiTheme="majorHAnsi" w:cstheme="majorHAnsi"/>
+          <w:sz w:val="20"/>
+          <w:szCs w:val="20"/>
+        </w:rPr>
+      </w:pPr>
+      <w:r>
+        <w:rPr>
+          <w:rFonts w:asciiTheme="majorHAnsi" w:hAnsiTheme="majorHAnsi" w:cstheme="majorHAnsi"/>
+          <w:sz w:val="20"/>
+          <w:szCs w:val="20"/>
+        </w:rPr>
+        <w:t xml:space="preserve">5. </w:t>
+      </w:r>
+      <w:r>
+        <w:rPr>
+          <w:rFonts w:asciiTheme="majorHAnsi" w:hAnsiTheme="majorHAnsi" w:cstheme="majorHAnsi"/>
+          <w:sz w:val="20"/>
+          <w:szCs w:val="20"/>
+        </w:rPr>
+        <w:tab/>
+      </w:r>
+      <w:r>
+        <w:rPr>
+          <w:rFonts w:asciiTheme="majorHAnsi" w:hAnsiTheme="majorHAnsi" w:cstheme="majorHAnsi"/>
+          <w:sz w:val="20"/>
+          <w:szCs w:val="20"/>
+        </w:rPr>
+        <w:t>2024 m</w:t>
+      </w:r>
+      <w:r>
+        <w:rPr>
+          <w:rFonts w:asciiTheme="majorHAnsi" w:hAnsiTheme="majorHAnsi" w:cstheme="majorHAnsi"/>
+          <w:sz w:val="20"/>
+          <w:szCs w:val="20"/>
+        </w:rPr>
+        <w:t>embership fees:</w:t>
+      </w:r>
+    </w:p>
+    <w:p>
+      <w:pPr>
+        <w:pBdr>
+          <w:top w:val="nil"/>
+          <w:left w:val="nil"/>
+          <w:bottom w:val="nil"/>
+          <w:right w:val="nil"/>
+          <w:between w:val="nil"/>
+        </w:pBdr>
+        <w:rPr>
+          <w:rFonts w:asciiTheme="majorHAnsi" w:hAnsiTheme="majorHAnsi" w:cstheme="majorHAnsi"/>
+          <w:sz w:val="20"/>
+          <w:szCs w:val="20"/>
+        </w:rPr>
+      </w:pPr>
+    </w:p>
+    <w:tbl>
+      <w:tblPr>
+        <w:tblStyle w:val="TableGrid"/>
+        <w:tblW w:w="0" w:type="auto"/>
+        <w:tblInd w:w="709" w:type="dxa"/>
+        <w:tblBorders>
+          <w:top w:val="none" w:sz="0" w:space="0" w:color="auto"/>
+          <w:left w:val="none" w:sz="0" w:space="0" w:color="auto"/>
+          <w:bottom w:val="none" w:sz="0" w:space="0" w:color="auto"/>
+          <w:right w:val="none" w:sz="0" w:space="0" w:color="auto"/>
+          <w:insideH w:val="none" w:sz="0" w:space="0" w:color="auto"/>
+          <w:insideV w:val="none" w:sz="0" w:space="0" w:color="auto"/>
+        </w:tblBorders>
+        <w:tblLook w:val="04A0" w:firstRow="1" w:lastRow="0" w:firstColumn="1" w:lastColumn="0" w:noHBand="0" w:noVBand="1"/>
+      </w:tblPr>
+      <w:tblGrid>
+        <w:gridCol w:w="851"/>
+        <w:gridCol w:w="5381"/>
+      </w:tblGrid>
+      <w:tr>
+        <w:tc>
+          <w:tcPr>
+            <w:tcW w:w="851" w:type="dxa"/>
+          </w:tcPr>
+          <w:p>
+            <w:pPr>
+              <w:spacing w:line="276" w:lineRule="auto"/>
+              <w:rPr>
+                <w:rFonts w:asciiTheme="majorHAnsi" w:hAnsiTheme="majorHAnsi" w:cstheme="majorHAnsi"/>
+                <w:sz w:val="20"/>
+                <w:szCs w:val="20"/>
+              </w:rPr>
+            </w:pPr>
+            <w:r>
+              <w:rPr>
+                <w:rFonts w:asciiTheme="majorHAnsi" w:hAnsiTheme="majorHAnsi" w:cstheme="majorHAnsi"/>
+                <w:sz w:val="20"/>
+                <w:szCs w:val="20"/>
+              </w:rPr>
+              <w:t>£29</w:t>
+            </w:r>
+          </w:p>
+        </w:tc>
+        <w:tc>
+          <w:tcPr>
+            <w:tcW w:w="5381" w:type="dxa"/>
+          </w:tcPr>
+          <w:p>
+            <w:pPr>
+              <w:spacing w:line="276" w:lineRule="auto"/>
+              <w:rPr>
+                <w:rFonts w:asciiTheme="majorHAnsi" w:hAnsiTheme="majorHAnsi" w:cstheme="majorHAnsi"/>
+                <w:sz w:val="20"/>
+                <w:szCs w:val="20"/>
+              </w:rPr>
+            </w:pPr>
+            <w:r>
+              <w:rPr>
+                <w:rFonts w:asciiTheme="majorHAnsi" w:hAnsiTheme="majorHAnsi" w:cstheme="majorHAnsi"/>
+                <w:sz w:val="20"/>
+                <w:szCs w:val="20"/>
+              </w:rPr>
+              <w:t>Full racing membership</w:t>
+            </w:r>
+          </w:p>
+        </w:tc>
+      </w:tr>
+      <w:tr>
+        <w:tc>
+          <w:tcPr>
+            <w:tcW w:w="851" w:type="dxa"/>
+          </w:tcPr>
+          <w:p>
+            <w:pPr>
+              <w:spacing w:line="276" w:lineRule="auto"/>
+              <w:rPr>
+                <w:rFonts w:asciiTheme="majorHAnsi" w:hAnsiTheme="majorHAnsi" w:cstheme="majorHAnsi"/>
+                <w:sz w:val="20"/>
+                <w:szCs w:val="20"/>
+              </w:rPr>
+            </w:pPr>
+            <w:r>
+              <w:rPr>
+                <w:rFonts w:asciiTheme="majorHAnsi" w:hAnsiTheme="majorHAnsi" w:cstheme="majorHAnsi"/>
+                <w:sz w:val="20"/>
+                <w:szCs w:val="20"/>
+              </w:rPr>
+              <w:t>£10</w:t>
+            </w:r>
+          </w:p>
+        </w:tc>
+        <w:tc>
+          <w:tcPr>
+            <w:tcW w:w="5381" w:type="dxa"/>
+          </w:tcPr>
+          <w:p>
+            <w:pPr>
+              <w:spacing w:line="276" w:lineRule="auto"/>
+              <w:rPr>
+                <w:rFonts w:asciiTheme="majorHAnsi" w:hAnsiTheme="majorHAnsi" w:cstheme="majorHAnsi"/>
+                <w:sz w:val="20"/>
+                <w:szCs w:val="20"/>
+              </w:rPr>
+            </w:pPr>
+            <w:r>
+              <w:rPr>
+                <w:rFonts w:asciiTheme="majorHAnsi" w:hAnsiTheme="majorHAnsi" w:cstheme="majorHAnsi"/>
+                <w:sz w:val="20"/>
+                <w:szCs w:val="20"/>
+              </w:rPr>
+              <w:t>Non-racing / Social membership</w:t>
+            </w:r>
+          </w:p>
+        </w:tc>
+      </w:tr>
+      <w:tr>
+        <w:tc>
+          <w:tcPr>
+            <w:tcW w:w="851" w:type="dxa"/>
+          </w:tcPr>
+          <w:p>
+            <w:pPr>
+              <w:spacing w:line="276" w:lineRule="auto"/>
+              <w:rPr>
+                <w:rFonts w:asciiTheme="majorHAnsi" w:hAnsiTheme="majorHAnsi" w:cstheme="majorHAnsi"/>
+                <w:sz w:val="20"/>
+                <w:szCs w:val="20"/>
+              </w:rPr>
+            </w:pPr>
+          </w:p>
+        </w:tc>
+        <w:tc>
+          <w:tcPr>
+            <w:tcW w:w="5381" w:type="dxa"/>
+          </w:tcPr>
+          <w:p>
+            <w:pPr>
+              <w:spacing w:line="276" w:lineRule="auto"/>
+              <w:rPr>
+                <w:rFonts w:asciiTheme="majorHAnsi" w:hAnsiTheme="majorHAnsi" w:cstheme="majorHAnsi"/>
+                <w:sz w:val="20"/>
+                <w:szCs w:val="20"/>
+              </w:rPr>
+            </w:pPr>
+            <w:r>
+              <w:rPr>
+                <w:rFonts w:asciiTheme="majorHAnsi" w:hAnsiTheme="majorHAnsi" w:cstheme="majorHAnsi"/>
+                <w:sz w:val="20"/>
+                <w:szCs w:val="20"/>
+              </w:rPr>
+              <w:t>Family membership (2 or more people living at the same address)</w:t>
+            </w:r>
+            <w:r>
+              <w:rPr>
+                <w:rFonts w:asciiTheme="majorHAnsi" w:hAnsiTheme="majorHAnsi" w:cstheme="majorHAnsi"/>
+                <w:sz w:val="20"/>
+                <w:szCs w:val="20"/>
+              </w:rPr>
+              <w:t xml:space="preserve"> is</w:t>
+            </w:r>
+            <w:r>
+              <w:rPr>
+                <w:rFonts w:asciiTheme="majorHAnsi" w:hAnsiTheme="majorHAnsi" w:cstheme="majorHAnsi"/>
+                <w:sz w:val="20"/>
+                <w:szCs w:val="20"/>
+              </w:rPr>
+              <w:t xml:space="preserve"> less 10% per member</w:t>
+            </w:r>
+          </w:p>
+        </w:tc>
+      </w:tr>
+    </w:tbl>
+    <w:p>
+      <w:pPr>
+        <w:pBdr>
+          <w:top w:val="nil"/>
+          <w:left w:val="nil"/>
+          <w:bottom w:val="nil"/>
+          <w:right w:val="nil"/>
+          <w:between w:val="nil"/>
+        </w:pBdr>
+        <w:jc w:val="center"/>
+        <w:rPr>
+          <w:rFonts w:asciiTheme="majorHAnsi" w:hAnsiTheme="majorHAnsi" w:cstheme="majorHAnsi"/>
+          <w:sz w:val="20"/>
+          <w:szCs w:val="20"/>
+        </w:rPr>
+      </w:pPr>
+    </w:p>
+    <w:p>
+      <w:pPr>
+        <w:pBdr>
+          <w:top w:val="nil"/>
+          <w:left w:val="nil"/>
+          <w:bottom w:val="nil"/>
+          <w:right w:val="nil"/>
+          <w:between w:val="nil"/>
+        </w:pBdr>
+        <w:ind w:left="720" w:hanging="720"/>
+        <w:rPr>
+          <w:rFonts w:asciiTheme="majorHAnsi" w:hAnsiTheme="majorHAnsi" w:cstheme="majorHAnsi"/>
+          <w:sz w:val="20"/>
+          <w:szCs w:val="20"/>
+        </w:rPr>
+      </w:pPr>
+      <w:r>
+        <w:rPr>
+          <w:rFonts w:asciiTheme="majorHAnsi" w:hAnsiTheme="majorHAnsi" w:cstheme="majorHAnsi"/>
+          <w:sz w:val="20"/>
+          <w:szCs w:val="20"/>
+        </w:rPr>
+        <w:t>6</w:t>
+      </w:r>
+      <w:r>
+        <w:rPr>
+          <w:rFonts w:asciiTheme="majorHAnsi" w:hAnsiTheme="majorHAnsi" w:cstheme="majorHAnsi"/>
+          <w:sz w:val="20"/>
+          <w:szCs w:val="20"/>
+        </w:rPr>
+        <w:t>.</w:t>
+      </w:r>
+      <w:r>
+        <w:rPr>
+          <w:rFonts w:asciiTheme="majorHAnsi" w:hAnsiTheme="majorHAnsi" w:cstheme="majorHAnsi"/>
+          <w:sz w:val="20"/>
+          <w:szCs w:val="20"/>
+        </w:rPr>
+        <w:tab/>
+      </w:r>
+      <w:r>
+        <w:rPr>
+          <w:rFonts w:asciiTheme="majorHAnsi" w:hAnsiTheme="majorHAnsi" w:cstheme="majorHAnsi"/>
+          <w:sz w:val="20"/>
+          <w:szCs w:val="20"/>
+        </w:rPr>
+        <w:t>Membership</w:t>
+      </w:r>
+      <w:r>
+        <w:rPr>
+          <w:rFonts w:asciiTheme="majorHAnsi" w:hAnsiTheme="majorHAnsi" w:cstheme="majorHAnsi"/>
+          <w:sz w:val="20"/>
+          <w:szCs w:val="20"/>
+        </w:rPr>
+        <w:t xml:space="preserve"> f</w:t>
+      </w:r>
+      <w:r>
+        <w:rPr>
+          <w:rFonts w:asciiTheme="majorHAnsi" w:hAnsiTheme="majorHAnsi" w:cstheme="majorHAnsi"/>
+          <w:sz w:val="20"/>
+          <w:szCs w:val="20"/>
+        </w:rPr>
+        <w:t>ees should be paid by bank transfer to the following account:</w:t>
+      </w:r>
+    </w:p>
+    <w:p>
+      <w:pPr>
+        <w:pBdr>
+          <w:top w:val="nil"/>
+          <w:left w:val="nil"/>
+          <w:bottom w:val="nil"/>
+          <w:right w:val="nil"/>
+          <w:between w:val="nil"/>
+        </w:pBdr>
+        <w:rPr>
+          <w:rFonts w:asciiTheme="majorHAnsi" w:hAnsiTheme="majorHAnsi" w:cstheme="majorHAnsi"/>
           <w:sz w:val="20"/>
           <w:szCs w:val="20"/>
         </w:rPr>
@@ -2270,23 +2826,36 @@
         <w:spacing w:line="276" w:lineRule="auto"/>
         <w:ind w:firstLine="720"/>
         <w:rPr>
-          <w:sz w:val="20"/>
-          <w:szCs w:val="20"/>
-        </w:rPr>
-      </w:pPr>
-      <w:r>
-        <w:rPr>
-          <w:sz w:val="20"/>
-          <w:szCs w:val="20"/>
-        </w:rPr>
-        <w:t>£27</w:t>
-      </w:r>
-      <w:r>
-        <w:rPr>
-          <w:sz w:val="20"/>
-          <w:szCs w:val="20"/>
-        </w:rPr>
-        <w:t xml:space="preserve"> for Full Membership;</w:t>
+          <w:rFonts w:asciiTheme="majorHAnsi" w:hAnsiTheme="majorHAnsi" w:cstheme="majorHAnsi"/>
+          <w:sz w:val="20"/>
+          <w:szCs w:val="20"/>
+        </w:rPr>
+      </w:pPr>
+      <w:r>
+        <w:rPr>
+          <w:rFonts w:asciiTheme="majorHAnsi" w:hAnsiTheme="majorHAnsi" w:cstheme="majorHAnsi"/>
+          <w:b/>
+          <w:bCs/>
+          <w:sz w:val="20"/>
+          <w:szCs w:val="20"/>
+        </w:rPr>
+        <w:t>Account Name:</w:t>
+      </w:r>
+      <w:r>
+        <w:rPr>
+          <w:rFonts w:asciiTheme="majorHAnsi" w:hAnsiTheme="majorHAnsi" w:cstheme="majorHAnsi"/>
+          <w:sz w:val="20"/>
+          <w:szCs w:val="20"/>
+        </w:rPr>
+        <w:tab/>
+      </w:r>
+      <w:r>
+        <w:rPr>
+          <w:rFonts w:asciiTheme="majorHAnsi" w:hAnsiTheme="majorHAnsi" w:cstheme="majorHAnsi"/>
+          <w:sz w:val="20"/>
+          <w:szCs w:val="20"/>
+        </w:rPr>
+        <w:t xml:space="preserve">Cumberland Athletic Club </w:t>
       </w:r>
     </w:p>
     <w:p>
@@ -2301,17 +2870,180 @@
         <w:spacing w:line="276" w:lineRule="auto"/>
         <w:ind w:firstLine="720"/>
         <w:rPr>
-          <w:sz w:val="20"/>
-          <w:szCs w:val="20"/>
-        </w:rPr>
-      </w:pPr>
-      <w:r>
-        <w:rPr>
-          <w:sz w:val="20"/>
-          <w:szCs w:val="20"/>
-        </w:rPr>
-        <w:t>£10 for Non-Racing Social Membership</w:t>
-      </w:r>
+          <w:rFonts w:asciiTheme="majorHAnsi" w:hAnsiTheme="majorHAnsi" w:cstheme="majorHAnsi"/>
+          <w:sz w:val="20"/>
+          <w:szCs w:val="20"/>
+        </w:rPr>
+      </w:pPr>
+      <w:r>
+        <w:rPr>
+          <w:rFonts w:asciiTheme="majorHAnsi" w:hAnsiTheme="majorHAnsi" w:cstheme="majorHAnsi"/>
+          <w:b/>
+          <w:bCs/>
+          <w:sz w:val="20"/>
+          <w:szCs w:val="20"/>
+        </w:rPr>
+        <w:t>Sort code:</w:t>
+      </w:r>
+      <w:r>
+        <w:rPr>
+          <w:rFonts w:asciiTheme="majorHAnsi" w:hAnsiTheme="majorHAnsi" w:cstheme="majorHAnsi"/>
+          <w:sz w:val="20"/>
+          <w:szCs w:val="20"/>
+        </w:rPr>
+        <w:tab/>
+      </w:r>
+      <w:r>
+        <w:rPr>
+          <w:rFonts w:asciiTheme="majorHAnsi" w:hAnsiTheme="majorHAnsi" w:cstheme="majorHAnsi"/>
+          <w:sz w:val="20"/>
+          <w:szCs w:val="20"/>
+        </w:rPr>
+        <w:t>16-52-21 (Cumberland Building Society)</w:t>
+      </w:r>
+    </w:p>
+    <w:p>
+      <w:pPr>
+        <w:pBdr>
+          <w:top w:val="nil"/>
+          <w:left w:val="nil"/>
+          <w:bottom w:val="nil"/>
+          <w:right w:val="nil"/>
+          <w:between w:val="nil"/>
+        </w:pBdr>
+        <w:spacing w:line="276" w:lineRule="auto"/>
+        <w:ind w:firstLine="720"/>
+        <w:rPr>
+          <w:rFonts w:asciiTheme="majorHAnsi" w:hAnsiTheme="majorHAnsi" w:cstheme="majorHAnsi"/>
+          <w:sz w:val="20"/>
+          <w:szCs w:val="20"/>
+        </w:rPr>
+      </w:pPr>
+      <w:r>
+        <w:rPr>
+          <w:rFonts w:asciiTheme="majorHAnsi" w:hAnsiTheme="majorHAnsi" w:cstheme="majorHAnsi"/>
+          <w:b/>
+          <w:bCs/>
+          <w:sz w:val="20"/>
+          <w:szCs w:val="20"/>
+        </w:rPr>
+        <w:t>Account No:</w:t>
+      </w:r>
+      <w:r>
+        <w:rPr>
+          <w:rFonts w:asciiTheme="majorHAnsi" w:hAnsiTheme="majorHAnsi" w:cstheme="majorHAnsi"/>
+          <w:sz w:val="20"/>
+          <w:szCs w:val="20"/>
+        </w:rPr>
+        <w:tab/>
+      </w:r>
+      <w:r>
+        <w:rPr>
+          <w:rFonts w:asciiTheme="majorHAnsi" w:hAnsiTheme="majorHAnsi" w:cstheme="majorHAnsi"/>
+          <w:sz w:val="20"/>
+          <w:szCs w:val="20"/>
+        </w:rPr>
+        <w:t>53910336</w:t>
+      </w:r>
+    </w:p>
+    <w:p>
+      <w:pPr>
+        <w:pBdr>
+          <w:top w:val="nil"/>
+          <w:left w:val="nil"/>
+          <w:bottom w:val="nil"/>
+          <w:right w:val="nil"/>
+          <w:between w:val="nil"/>
+        </w:pBdr>
+        <w:jc w:val="center"/>
+        <w:rPr>
+          <w:rFonts w:asciiTheme="majorHAnsi" w:hAnsiTheme="majorHAnsi" w:cstheme="majorHAnsi"/>
+          <w:sz w:val="20"/>
+          <w:szCs w:val="20"/>
+        </w:rPr>
+      </w:pPr>
+    </w:p>
+    <w:p>
+      <w:pPr>
+        <w:pBdr>
+          <w:top w:val="nil"/>
+          <w:left w:val="nil"/>
+          <w:bottom w:val="nil"/>
+          <w:right w:val="nil"/>
+          <w:between w:val="nil"/>
+        </w:pBdr>
+        <w:ind w:firstLine="720"/>
+        <w:rPr>
+          <w:rFonts w:asciiTheme="majorHAnsi" w:hAnsiTheme="majorHAnsi" w:cstheme="majorHAnsi"/>
+          <w:sz w:val="20"/>
+          <w:szCs w:val="20"/>
+        </w:rPr>
+      </w:pPr>
+      <w:r>
+        <w:rPr>
+          <w:rFonts w:asciiTheme="majorHAnsi" w:hAnsiTheme="majorHAnsi" w:cstheme="majorHAnsi"/>
+          <w:sz w:val="20"/>
+          <w:szCs w:val="20"/>
+        </w:rPr>
+        <w:t>Please send</w:t>
+      </w:r>
+      <w:r>
+        <w:rPr>
+          <w:rFonts w:asciiTheme="majorHAnsi" w:hAnsiTheme="majorHAnsi" w:cstheme="majorHAnsi"/>
+          <w:sz w:val="20"/>
+          <w:szCs w:val="20"/>
+        </w:rPr>
+        <w:t xml:space="preserve"> or </w:t>
+      </w:r>
+      <w:r>
+        <w:rPr>
+          <w:rFonts w:asciiTheme="majorHAnsi" w:hAnsiTheme="majorHAnsi" w:cstheme="majorHAnsi"/>
+          <w:sz w:val="20"/>
+          <w:szCs w:val="20"/>
+        </w:rPr>
+        <w:t xml:space="preserve">hand </w:t>
+      </w:r>
+      <w:r>
+        <w:rPr>
+          <w:rFonts w:asciiTheme="majorHAnsi" w:hAnsiTheme="majorHAnsi" w:cstheme="majorHAnsi"/>
+          <w:sz w:val="20"/>
+          <w:szCs w:val="20"/>
+        </w:rPr>
+        <w:t xml:space="preserve">your </w:t>
+      </w:r>
+      <w:r>
+        <w:rPr>
+          <w:rFonts w:asciiTheme="majorHAnsi" w:hAnsiTheme="majorHAnsi" w:cstheme="majorHAnsi"/>
+          <w:sz w:val="20"/>
+          <w:szCs w:val="20"/>
+        </w:rPr>
+        <w:t xml:space="preserve">completed forms </w:t>
+      </w:r>
+      <w:r>
+        <w:rPr>
+          <w:rFonts w:asciiTheme="majorHAnsi" w:hAnsiTheme="majorHAnsi" w:cstheme="majorHAnsi"/>
+          <w:sz w:val="20"/>
+          <w:szCs w:val="20"/>
+        </w:rPr>
+        <w:t>to the membership secretary:</w:t>
+      </w:r>
+    </w:p>
+    <w:p>
+      <w:pPr>
+        <w:pBdr>
+          <w:top w:val="nil"/>
+          <w:left w:val="nil"/>
+          <w:bottom w:val="nil"/>
+          <w:right w:val="nil"/>
+          <w:between w:val="nil"/>
+        </w:pBdr>
+        <w:jc w:val="center"/>
+        <w:rPr>
+          <w:rFonts w:asciiTheme="majorHAnsi" w:hAnsiTheme="majorHAnsi" w:cstheme="majorHAnsi"/>
+          <w:sz w:val="20"/>
+          <w:szCs w:val="20"/>
+        </w:rPr>
+      </w:pPr>
     </w:p>
     <w:p>
       <w:pPr>
@@ -2325,106 +3057,19 @@
         <w:spacing w:line="276" w:lineRule="auto"/>
         <w:ind w:left="720"/>
         <w:rPr>
-          <w:sz w:val="20"/>
-          <w:szCs w:val="20"/>
-        </w:rPr>
-      </w:pPr>
-      <w:r>
-        <w:rPr>
-          <w:sz w:val="20"/>
-          <w:szCs w:val="20"/>
-        </w:rPr>
-        <w:t xml:space="preserve">For Family Membership (2 or more people living at the same address) less </w:t>
-      </w:r>
-      <w:r>
-        <w:rPr>
-          <w:sz w:val="20"/>
-          <w:szCs w:val="20"/>
-        </w:rPr>
-        <w:t>10% per member</w:t>
-      </w:r>
-    </w:p>
-    <w:p>
-      <w:pPr>
-        <w:pBdr>
-          <w:top w:val="nil"/>
-          <w:left w:val="nil"/>
-          <w:bottom w:val="nil"/>
-          <w:right w:val="nil"/>
-          <w:between w:val="nil"/>
-        </w:pBdr>
-        <w:jc w:val="center"/>
-        <w:rPr>
-          <w:sz w:val="20"/>
-          <w:szCs w:val="20"/>
-        </w:rPr>
-      </w:pPr>
-    </w:p>
-    <w:p>
-      <w:pPr>
-        <w:pBdr>
-          <w:top w:val="nil"/>
-          <w:left w:val="nil"/>
-          <w:bottom w:val="nil"/>
-          <w:right w:val="nil"/>
-          <w:between w:val="nil"/>
-        </w:pBdr>
-        <w:ind w:left="720" w:hanging="720"/>
-        <w:rPr>
-          <w:sz w:val="20"/>
-          <w:szCs w:val="20"/>
-        </w:rPr>
-      </w:pPr>
-      <w:r>
-        <w:rPr>
-          <w:sz w:val="20"/>
-          <w:szCs w:val="20"/>
-        </w:rPr>
-        <w:t>6</w:t>
-      </w:r>
-      <w:r>
-        <w:rPr>
-          <w:sz w:val="20"/>
-          <w:szCs w:val="20"/>
-        </w:rPr>
-        <w:t>.</w:t>
-      </w:r>
-      <w:r>
-        <w:rPr>
-          <w:sz w:val="20"/>
-          <w:szCs w:val="20"/>
-        </w:rPr>
-        <w:tab/>
-      </w:r>
-      <w:r>
-        <w:rPr>
-          <w:sz w:val="20"/>
-          <w:szCs w:val="20"/>
-        </w:rPr>
-        <w:t>Subscription f</w:t>
-      </w:r>
-      <w:r>
-        <w:rPr>
-          <w:sz w:val="20"/>
-          <w:szCs w:val="20"/>
-        </w:rPr>
-        <w:t>ees should be paid by bank transfer to the following account:</w:t>
-      </w:r>
-    </w:p>
-    <w:p>
-      <w:pPr>
-        <w:pBdr>
-          <w:top w:val="nil"/>
-          <w:left w:val="nil"/>
-          <w:bottom w:val="nil"/>
-          <w:right w:val="nil"/>
-          <w:between w:val="nil"/>
-        </w:pBdr>
-        <w:rPr>
-          <w:sz w:val="20"/>
-          <w:szCs w:val="20"/>
-        </w:rPr>
-      </w:pPr>
+          <w:rFonts w:asciiTheme="majorHAnsi" w:hAnsiTheme="majorHAnsi" w:cstheme="majorHAnsi"/>
+          <w:sz w:val="20"/>
+          <w:szCs w:val="20"/>
+        </w:rPr>
+      </w:pPr>
+      <w:r>
+        <w:rPr>
+          <w:rFonts w:asciiTheme="majorHAnsi" w:hAnsiTheme="majorHAnsi" w:cstheme="majorHAnsi"/>
+          <w:sz w:val="20"/>
+          <w:szCs w:val="20"/>
+        </w:rPr>
+        <w:t>Brenda Elliott</w:t>
+      </w:r>
     </w:p>
     <w:p>
       <w:pPr>
@@ -2438,109 +3083,38 @@
         <w:spacing w:line="276" w:lineRule="auto"/>
         <w:ind w:firstLine="720"/>
         <w:rPr>
-          <w:sz w:val="20"/>
-          <w:szCs w:val="20"/>
-        </w:rPr>
-      </w:pPr>
-      <w:r>
-        <w:rPr>
-          <w:sz w:val="20"/>
-          <w:szCs w:val="20"/>
-        </w:rPr>
-        <w:t xml:space="preserve">Account Name: </w:t>
-      </w:r>
-      <w:r>
-        <w:rPr>
-          <w:sz w:val="20"/>
-          <w:szCs w:val="20"/>
-        </w:rPr>
-        <w:t xml:space="preserve">Cumberland Athletic Club </w:t>
-      </w:r>
-    </w:p>
-    <w:p>
-      <w:pPr>
-        <w:pBdr>
-          <w:top w:val="nil"/>
-          <w:left w:val="nil"/>
-          <w:bottom w:val="nil"/>
-          <w:right w:val="nil"/>
-          <w:between w:val="nil"/>
-        </w:pBdr>
-        <w:spacing w:line="276" w:lineRule="auto"/>
-        <w:ind w:firstLine="720"/>
-        <w:rPr>
-          <w:sz w:val="20"/>
-          <w:szCs w:val="20"/>
-        </w:rPr>
-      </w:pPr>
-      <w:r>
-        <w:rPr>
-          <w:sz w:val="20"/>
-          <w:szCs w:val="20"/>
-        </w:rPr>
-        <w:t>Sort code</w:t>
-      </w:r>
-      <w:r>
-        <w:rPr>
-          <w:sz w:val="20"/>
-          <w:szCs w:val="20"/>
-        </w:rPr>
-        <w:t>: 16-52-2</w:t>
-      </w:r>
-      <w:r>
-        <w:rPr>
-          <w:sz w:val="20"/>
-          <w:szCs w:val="20"/>
-        </w:rPr>
-        <w:t>1 (Cumberland Building Society)</w:t>
-      </w:r>
-    </w:p>
-    <w:p>
-      <w:pPr>
-        <w:pBdr>
-          <w:top w:val="nil"/>
-          <w:left w:val="nil"/>
-          <w:bottom w:val="nil"/>
-          <w:right w:val="nil"/>
-          <w:between w:val="nil"/>
-        </w:pBdr>
-        <w:spacing w:line="276" w:lineRule="auto"/>
-        <w:ind w:firstLine="720"/>
-        <w:rPr>
-          <w:sz w:val="20"/>
-          <w:szCs w:val="20"/>
-        </w:rPr>
-      </w:pPr>
-      <w:r>
-        <w:rPr>
-          <w:sz w:val="20"/>
-          <w:szCs w:val="20"/>
-        </w:rPr>
-        <w:t>Account No:</w:t>
-      </w:r>
-      <w:r>
-        <w:rPr>
-          <w:sz w:val="20"/>
-          <w:szCs w:val="20"/>
-        </w:rPr>
-        <w:t xml:space="preserve"> 53910336</w:t>
-      </w:r>
-    </w:p>
-    <w:p>
-      <w:pPr>
-        <w:pBdr>
-          <w:top w:val="nil"/>
-          <w:left w:val="nil"/>
-          <w:bottom w:val="nil"/>
-          <w:right w:val="nil"/>
-          <w:between w:val="nil"/>
-        </w:pBdr>
-        <w:jc w:val="center"/>
-        <w:rPr>
-          <w:sz w:val="20"/>
-          <w:szCs w:val="20"/>
-        </w:rPr>
-      </w:pPr>
+          <w:rFonts w:asciiTheme="majorHAnsi" w:hAnsiTheme="majorHAnsi" w:cstheme="majorHAnsi"/>
+          <w:sz w:val="20"/>
+          <w:szCs w:val="20"/>
+        </w:rPr>
+      </w:pPr>
+      <w:r>
+        <w:rPr>
+          <w:rFonts w:asciiTheme="majorHAnsi" w:hAnsiTheme="majorHAnsi" w:cstheme="majorHAnsi"/>
+          <w:sz w:val="20"/>
+          <w:szCs w:val="20"/>
+        </w:rPr>
+        <w:t>E</w:t>
+      </w:r>
+      <w:r>
+        <w:rPr>
+          <w:rFonts w:asciiTheme="majorHAnsi" w:hAnsiTheme="majorHAnsi" w:cstheme="majorHAnsi"/>
+          <w:sz w:val="20"/>
+          <w:szCs w:val="20"/>
+        </w:rPr>
+        <w:t xml:space="preserve">mail: </w:t>
+      </w:r>
+      <w:hyperlink r:id="rId10" w:history="1">
+        <w:r>
+          <w:rPr>
+            <w:rStyle w:val="Hyperlink"/>
+            <w:rFonts w:asciiTheme="majorHAnsi" w:hAnsiTheme="majorHAnsi" w:cstheme="majorHAnsi"/>
+            <w:sz w:val="20"/>
+            <w:szCs w:val="20"/>
+          </w:rPr>
+          <w:t>brendelliott@hotmail.com</w:t>
+        </w:r>
+      </w:hyperlink>
     </w:p>
     <w:p>
       <w:pPr>
@@ -2553,31 +3127,11 @@
         </w:pBdr>
         <w:ind w:firstLine="720"/>
         <w:rPr>
-          <w:sz w:val="20"/>
-          <w:szCs w:val="20"/>
-        </w:rPr>
-      </w:pPr>
-      <w:r>
-        <w:rPr>
-          <w:sz w:val="20"/>
-          <w:szCs w:val="20"/>
-        </w:rPr>
-        <w:t xml:space="preserve">Please send/hand </w:t>
-      </w:r>
-      <w:r>
-        <w:rPr>
-          <w:sz w:val="20"/>
-          <w:szCs w:val="20"/>
-        </w:rPr>
-        <w:t xml:space="preserve">completed forms </w:t>
-      </w:r>
-      <w:r>
-        <w:rPr>
-          <w:sz w:val="20"/>
-          <w:szCs w:val="20"/>
-        </w:rPr>
-        <w:t>to the membership secretary:</w:t>
-      </w:r>
+          <w:rFonts w:asciiTheme="majorHAnsi" w:hAnsiTheme="majorHAnsi" w:cstheme="majorHAnsi"/>
+          <w:sz w:val="20"/>
+          <w:szCs w:val="20"/>
+        </w:rPr>
+      </w:pPr>
     </w:p>
     <w:p>
       <w:pPr>
@@ -2588,94 +3142,38 @@
           <w:right w:val="nil"/>
           <w:between w:val="nil"/>
         </w:pBdr>
-        <w:jc w:val="center"/>
-        <w:rPr>
-          <w:sz w:val="20"/>
-          <w:szCs w:val="20"/>
-        </w:rPr>
-      </w:pPr>
-    </w:p>
-    <w:p>
-      <w:pPr>
-        <w:pBdr>
-          <w:top w:val="nil"/>
-          <w:left w:val="nil"/>
-          <w:bottom w:val="nil"/>
-          <w:right w:val="nil"/>
-          <w:between w:val="nil"/>
-        </w:pBdr>
-        <w:spacing w:line="276" w:lineRule="auto"/>
-        <w:ind w:left="720"/>
-        <w:rPr>
-          <w:sz w:val="20"/>
-          <w:szCs w:val="20"/>
-        </w:rPr>
-      </w:pPr>
-      <w:r>
-        <w:rPr>
-          <w:sz w:val="20"/>
-          <w:szCs w:val="20"/>
-        </w:rPr>
-        <w:t>Dan Wilson</w:t>
-      </w:r>
-    </w:p>
-    <w:p>
-      <w:pPr>
-        <w:pBdr>
-          <w:top w:val="nil"/>
-          <w:left w:val="nil"/>
-          <w:bottom w:val="nil"/>
-          <w:right w:val="nil"/>
-          <w:between w:val="nil"/>
-        </w:pBdr>
-        <w:spacing w:line="276" w:lineRule="auto"/>
-        <w:ind w:firstLine="720"/>
-        <w:rPr>
-          <w:sz w:val="20"/>
-          <w:szCs w:val="20"/>
-        </w:rPr>
-      </w:pPr>
-      <w:r>
-        <w:rPr>
-          <w:sz w:val="20"/>
-          <w:szCs w:val="20"/>
-        </w:rPr>
-        <w:t>16 Lingla Gardens, Frizington, CA26 3AL</w:t>
-      </w:r>
-    </w:p>
-    <w:p>
-      <w:pPr>
-        <w:pBdr>
-          <w:top w:val="nil"/>
-          <w:left w:val="nil"/>
-          <w:bottom w:val="nil"/>
-          <w:right w:val="nil"/>
-          <w:between w:val="nil"/>
-        </w:pBdr>
-        <w:spacing w:line="276" w:lineRule="auto"/>
-        <w:ind w:firstLine="720"/>
-        <w:rPr>
-          <w:sz w:val="20"/>
-          <w:szCs w:val="20"/>
-        </w:rPr>
-      </w:pPr>
-      <w:r>
-        <w:rPr>
-          <w:sz w:val="20"/>
-          <w:szCs w:val="20"/>
-        </w:rPr>
-        <w:t xml:space="preserve">email: </w:t>
-      </w:r>
-      <w:hyperlink r:id="rId10" w:history="1">
-        <w:r>
-          <w:rPr>
-            <w:rStyle w:val="Hyperlink"/>
-            <w:sz w:val="20"/>
-            <w:szCs w:val="20"/>
-          </w:rPr>
-          <w:t>wilson01925@hotmail.com</w:t>
-        </w:r>
-      </w:hyperlink>
+        <w:ind w:left="720" w:hanging="720"/>
+        <w:rPr>
+          <w:rFonts w:asciiTheme="majorHAnsi" w:hAnsiTheme="majorHAnsi" w:cstheme="majorHAnsi"/>
+          <w:sz w:val="20"/>
+          <w:szCs w:val="20"/>
+        </w:rPr>
+      </w:pPr>
+      <w:r>
+        <w:rPr>
+          <w:rFonts w:asciiTheme="majorHAnsi" w:hAnsiTheme="majorHAnsi" w:cstheme="majorHAnsi"/>
+          <w:sz w:val="20"/>
+          <w:szCs w:val="20"/>
+        </w:rPr>
+        <w:t>7</w:t>
+      </w:r>
+      <w:r>
+        <w:rPr>
+          <w:rFonts w:asciiTheme="majorHAnsi" w:hAnsiTheme="majorHAnsi" w:cstheme="majorHAnsi"/>
+          <w:sz w:val="20"/>
+          <w:szCs w:val="20"/>
+        </w:rPr>
+        <w:t>.</w:t>
+      </w:r>
+      <w:r>
+        <w:rPr>
+          <w:rFonts w:asciiTheme="majorHAnsi" w:hAnsiTheme="majorHAnsi" w:cstheme="majorHAnsi"/>
+          <w:sz w:val="20"/>
+          <w:szCs w:val="20"/>
+        </w:rPr>
+        <w:tab/>
+        <w:t>Electronic signature is acceptable</w:t>
+      </w:r>
     </w:p>
     <w:p>
       <w:pPr>
@@ -2688,60 +3186,7 @@
         </w:pBdr>
         <w:ind w:firstLine="720"/>
         <w:rPr>
-          <w:sz w:val="20"/>
-          <w:szCs w:val="20"/>
-        </w:rPr>
-      </w:pPr>
-    </w:p>
-    <w:p>
-      <w:pPr>
-        <w:pBdr>
-          <w:top w:val="nil"/>
-          <w:left w:val="nil"/>
-          <w:bottom w:val="nil"/>
-          <w:right w:val="nil"/>
-          <w:between w:val="nil"/>
-        </w:pBdr>
-        <w:ind w:left="720" w:hanging="720"/>
-        <w:rPr>
-          <w:sz w:val="20"/>
-          <w:szCs w:val="20"/>
-        </w:rPr>
-      </w:pPr>
-      <w:r>
-        <w:rPr>
-          <w:sz w:val="20"/>
-          <w:szCs w:val="20"/>
-        </w:rPr>
-        <w:t>7</w:t>
-      </w:r>
-      <w:r>
-        <w:rPr>
-          <w:sz w:val="20"/>
-          <w:szCs w:val="20"/>
-        </w:rPr>
-        <w:t>.</w:t>
-      </w:r>
-      <w:r>
-        <w:rPr>
-          <w:sz w:val="20"/>
-          <w:szCs w:val="20"/>
-        </w:rPr>
-        <w:tab/>
-        <w:t>Electronic signature is acceptable.</w:t>
-      </w:r>
-    </w:p>
-    <w:p>
-      <w:pPr>
-        <w:pBdr>
-          <w:top w:val="nil"/>
-          <w:left w:val="nil"/>
-          <w:bottom w:val="nil"/>
-          <w:right w:val="nil"/>
-          <w:between w:val="nil"/>
-        </w:pBdr>
-        <w:ind w:firstLine="720"/>
-        <w:rPr>
+          <w:rFonts w:asciiTheme="majorHAnsi" w:hAnsiTheme="majorHAnsi" w:cstheme="majorHAnsi"/>
           <w:sz w:val="20"/>
           <w:szCs w:val="20"/>
         </w:rPr>
@@ -2764,7 +3209,7 @@
 </file>
 
 <file path=word/endnotes.xml><?xml version="1.0" encoding="utf-8"?>
-<w:endnotes xmlns:wpc="http://schemas.microsoft.com/office/word/2010/wordprocessingCanvas" xmlns:cx="http://schemas.microsoft.com/office/drawing/2014/chartex" xmlns:cx1="http://schemas.microsoft.com/office/drawing/2015/9/8/chartex" xmlns:cx2="http://schemas.microsoft.com/office/drawing/2015/10/21/chartex" xmlns:cx3="http://schemas.microsoft.com/office/drawing/2016/5/9/chartex" xmlns:cx4="http://schemas.microsoft.com/office/drawing/2016/5/10/chartex" xmlns:cx5="http://schemas.microsoft.com/office/drawing/2016/5/11/chartex" xmlns:cx6="http://schemas.microsoft.com/office/drawing/2016/5/12/chartex" xmlns:cx7="http://schemas.microsoft.com/office/drawing/2016/5/13/chartex" xmlns:cx8="http://schemas.microsoft.com/office/drawing/2016/5/14/chartex" xmlns:mc="http://schemas.openxmlformats.org/markup-compatibility/2006" xmlns:aink="http://schemas.microsoft.com/office/drawing/2016/ink" xmlns:am3d="http://schemas.microsoft.com/office/drawing/2017/model3d" xmlns:o="urn:schemas-microsoft-com:office:office" xmlns:oel="http://schemas.microsoft.com/office/2019/extlst" xmlns:r="http://schemas.openxmlformats.org/officeDocument/2006/relationships" xmlns:m="http://schemas.openxmlformats.org/officeDocument/2006/math" xmlns:v="urn:schemas-microsoft-com:vml" xmlns:wp14="http://schemas.microsoft.com/office/word/2010/wordprocessingDrawing" xmlns:wp="http://schemas.openxmlformats.org/drawingml/2006/wordprocessingDrawing" xmlns:w10="urn:schemas-microsoft-com:office:word" xmlns:w="http://schemas.openxmlformats.org/wordprocessingml/2006/main" xmlns:w14="http://schemas.microsoft.com/office/word/2010/wordml" xmlns:w15="http://schemas.microsoft.com/office/word/2012/wordml" xmlns:w16cex="http://schemas.microsoft.com/office/word/2018/wordml/cex" xmlns:w16cid="http://schemas.microsoft.com/office/word/2016/wordml/cid" xmlns:w16="http://schemas.microsoft.com/office/word/2018/wordml" xmlns:w16du="http://schemas.microsoft.com/office/word/2023/wordml/word16du" xmlns:w16sdtdh="http://schemas.microsoft.com/office/word/2020/wordml/sdtdatahash" xmlns:w16se="http://schemas.microsoft.com/office/word/2015/wordml/symex" xmlns:wpg="http://schemas.microsoft.com/office/word/2010/wordprocessingGroup" xmlns:wpi="http://schemas.microsoft.com/office/word/2010/wordprocessingInk" xmlns:wne="http://schemas.microsoft.com/office/word/2006/wordml" xmlns:wps="http://schemas.microsoft.com/office/word/2010/wordprocessingShape" mc:Ignorable="w14 w15 w16se w16cid w16 w16cex w16sdtdh wp14">
+<w:endnotes xmlns:wpc="http://schemas.microsoft.com/office/word/2010/wordprocessingCanvas" xmlns:cx="http://schemas.microsoft.com/office/drawing/2014/chartex" xmlns:cx1="http://schemas.microsoft.com/office/drawing/2015/9/8/chartex" xmlns:cx2="http://schemas.microsoft.com/office/drawing/2015/10/21/chartex" xmlns:cx3="http://schemas.microsoft.com/office/drawing/2016/5/9/chartex" xmlns:cx4="http://schemas.microsoft.com/office/drawing/2016/5/10/chartex" xmlns:cx5="http://schemas.microsoft.com/office/drawing/2016/5/11/chartex" xmlns:cx6="http://schemas.microsoft.com/office/drawing/2016/5/12/chartex" xmlns:cx7="http://schemas.microsoft.com/office/drawing/2016/5/13/chartex" xmlns:cx8="http://schemas.microsoft.com/office/drawing/2016/5/14/chartex" xmlns:mc="http://schemas.openxmlformats.org/markup-compatibility/2006" xmlns:aink="http://schemas.microsoft.com/office/drawing/2016/ink" xmlns:am3d="http://schemas.microsoft.com/office/drawing/2017/model3d" xmlns:o="urn:schemas-microsoft-com:office:office" xmlns:oel="http://schemas.microsoft.com/office/2019/extlst" xmlns:r="http://schemas.openxmlformats.org/officeDocument/2006/relationships" xmlns:m="http://schemas.openxmlformats.org/officeDocument/2006/math" xmlns:v="urn:schemas-microsoft-com:vml" xmlns:wp14="http://schemas.microsoft.com/office/word/2010/wordprocessingDrawing" xmlns:wp="http://schemas.openxmlformats.org/drawingml/2006/wordprocessingDrawing" xmlns:w10="urn:schemas-microsoft-com:office:word" xmlns:w="http://schemas.openxmlformats.org/wordprocessingml/2006/main" xmlns:w14="http://schemas.microsoft.com/office/word/2010/wordml" xmlns:w15="http://schemas.microsoft.com/office/word/2012/wordml" xmlns:w16cex="http://schemas.microsoft.com/office/word/2018/wordml/cex" xmlns:w16cid="http://schemas.microsoft.com/office/word/2016/wordml/cid" xmlns:w16="http://schemas.microsoft.com/office/word/2018/wordml" xmlns:w16sdtdh="http://schemas.microsoft.com/office/word/2020/wordml/sdtdatahash" xmlns:w16se="http://schemas.microsoft.com/office/word/2015/wordml/symex" xmlns:wpg="http://schemas.microsoft.com/office/word/2010/wordprocessingGroup" xmlns:wpi="http://schemas.microsoft.com/office/word/2010/wordprocessingInk" xmlns:wne="http://schemas.microsoft.com/office/word/2006/wordml" xmlns:wps="http://schemas.microsoft.com/office/word/2010/wordprocessingShape" mc:Ignorable="w14 w15 w16se w16cid w16 w16cex w16sdtdh wp14">
   <w:endnote w:type="separator" w:id="-1">
     <w:p>
       <w:r>
@@ -2783,7 +3228,7 @@
 </file>
 
 <file path=word/footer1.xml><?xml version="1.0" encoding="utf-8"?>
-<w:ftr xmlns:wpc="http://schemas.microsoft.com/office/word/2010/wordprocessingCanvas" xmlns:cx="http://schemas.microsoft.com/office/drawing/2014/chartex" xmlns:cx1="http://schemas.microsoft.com/office/drawing/2015/9/8/chartex" xmlns:cx2="http://schemas.microsoft.com/office/drawing/2015/10/21/chartex" xmlns:cx3="http://schemas.microsoft.com/office/drawing/2016/5/9/chartex" xmlns:cx4="http://schemas.microsoft.com/office/drawing/2016/5/10/chartex" xmlns:cx5="http://schemas.microsoft.com/office/drawing/2016/5/11/chartex" xmlns:cx6="http://schemas.microsoft.com/office/drawing/2016/5/12/chartex" xmlns:cx7="http://schemas.microsoft.com/office/drawing/2016/5/13/chartex" xmlns:cx8="http://schemas.microsoft.com/office/drawing/2016/5/14/chartex" xmlns:mc="http://schemas.openxmlformats.org/markup-compatibility/2006" xmlns:aink="http://schemas.microsoft.com/office/drawing/2016/ink" xmlns:am3d="http://schemas.microsoft.com/office/drawing/2017/model3d" xmlns:o="urn:schemas-microsoft-com:office:office" xmlns:oel="http://schemas.microsoft.com/office/2019/extlst" xmlns:r="http://schemas.openxmlformats.org/officeDocument/2006/relationships" xmlns:m="http://schemas.openxmlformats.org/officeDocument/2006/math" xmlns:v="urn:schemas-microsoft-com:vml" xmlns:wp14="http://schemas.microsoft.com/office/word/2010/wordprocessingDrawing" xmlns:wp="http://schemas.openxmlformats.org/drawingml/2006/wordprocessingDrawing" xmlns:w10="urn:schemas-microsoft-com:office:word" xmlns:w="http://schemas.openxmlformats.org/wordprocessingml/2006/main" xmlns:w14="http://schemas.microsoft.com/office/word/2010/wordml" xmlns:w15="http://schemas.microsoft.com/office/word/2012/wordml" xmlns:w16cex="http://schemas.microsoft.com/office/word/2018/wordml/cex" xmlns:w16cid="http://schemas.microsoft.com/office/word/2016/wordml/cid" xmlns:w16="http://schemas.microsoft.com/office/word/2018/wordml" xmlns:w16du="http://schemas.microsoft.com/office/word/2023/wordml/word16du" xmlns:w16sdtdh="http://schemas.microsoft.com/office/word/2020/wordml/sdtdatahash" xmlns:w16se="http://schemas.microsoft.com/office/word/2015/wordml/symex" xmlns:wpg="http://schemas.microsoft.com/office/word/2010/wordprocessingGroup" xmlns:wpi="http://schemas.microsoft.com/office/word/2010/wordprocessingInk" xmlns:wne="http://schemas.microsoft.com/office/word/2006/wordml" xmlns:wps="http://schemas.microsoft.com/office/word/2010/wordprocessingShape" mc:Ignorable="w14 w15 w16se w16cid w16 w16cex w16sdtdh wp14">
+<w:ftr xmlns:wpc="http://schemas.microsoft.com/office/word/2010/wordprocessingCanvas" xmlns:cx="http://schemas.microsoft.com/office/drawing/2014/chartex" xmlns:cx1="http://schemas.microsoft.com/office/drawing/2015/9/8/chartex" xmlns:cx2="http://schemas.microsoft.com/office/drawing/2015/10/21/chartex" xmlns:cx3="http://schemas.microsoft.com/office/drawing/2016/5/9/chartex" xmlns:cx4="http://schemas.microsoft.com/office/drawing/2016/5/10/chartex" xmlns:cx5="http://schemas.microsoft.com/office/drawing/2016/5/11/chartex" xmlns:cx6="http://schemas.microsoft.com/office/drawing/2016/5/12/chartex" xmlns:cx7="http://schemas.microsoft.com/office/drawing/2016/5/13/chartex" xmlns:cx8="http://schemas.microsoft.com/office/drawing/2016/5/14/chartex" xmlns:mc="http://schemas.openxmlformats.org/markup-compatibility/2006" xmlns:aink="http://schemas.microsoft.com/office/drawing/2016/ink" xmlns:am3d="http://schemas.microsoft.com/office/drawing/2017/model3d" xmlns:o="urn:schemas-microsoft-com:office:office" xmlns:oel="http://schemas.microsoft.com/office/2019/extlst" xmlns:r="http://schemas.openxmlformats.org/officeDocument/2006/relationships" xmlns:m="http://schemas.openxmlformats.org/officeDocument/2006/math" xmlns:v="urn:schemas-microsoft-com:vml" xmlns:wp14="http://schemas.microsoft.com/office/word/2010/wordprocessingDrawing" xmlns:wp="http://schemas.openxmlformats.org/drawingml/2006/wordprocessingDrawing" xmlns:w10="urn:schemas-microsoft-com:office:word" xmlns:w="http://schemas.openxmlformats.org/wordprocessingml/2006/main" xmlns:w14="http://schemas.microsoft.com/office/word/2010/wordml" xmlns:w15="http://schemas.microsoft.com/office/word/2012/wordml" xmlns:w16cex="http://schemas.microsoft.com/office/word/2018/wordml/cex" xmlns:w16cid="http://schemas.microsoft.com/office/word/2016/wordml/cid" xmlns:w16="http://schemas.microsoft.com/office/word/2018/wordml" xmlns:w16sdtdh="http://schemas.microsoft.com/office/word/2020/wordml/sdtdatahash" xmlns:w16se="http://schemas.microsoft.com/office/word/2015/wordml/symex" xmlns:wpg="http://schemas.microsoft.com/office/word/2010/wordprocessingGroup" xmlns:wpi="http://schemas.microsoft.com/office/word/2010/wordprocessingInk" xmlns:wne="http://schemas.microsoft.com/office/word/2006/wordml" xmlns:wps="http://schemas.microsoft.com/office/word/2010/wordprocessingShape" mc:Ignorable="w14 w15 w16se w16cid w16 w16cex w16sdtdh wp14">
   <w:p>
     <w:pPr>
       <w:pBdr>
@@ -2799,7 +3244,7 @@
 </file>
 
 <file path=word/footer2.xml><?xml version="1.0" encoding="utf-8"?>
-<w:ftr xmlns:wpc="http://schemas.microsoft.com/office/word/2010/wordprocessingCanvas" xmlns:cx="http://schemas.microsoft.com/office/drawing/2014/chartex" xmlns:cx1="http://schemas.microsoft.com/office/drawing/2015/9/8/chartex" xmlns:cx2="http://schemas.microsoft.com/office/drawing/2015/10/21/chartex" xmlns:cx3="http://schemas.microsoft.com/office/drawing/2016/5/9/chartex" xmlns:cx4="http://schemas.microsoft.com/office/drawing/2016/5/10/chartex" xmlns:cx5="http://schemas.microsoft.com/office/drawing/2016/5/11/chartex" xmlns:cx6="http://schemas.microsoft.com/office/drawing/2016/5/12/chartex" xmlns:cx7="http://schemas.microsoft.com/office/drawing/2016/5/13/chartex" xmlns:cx8="http://schemas.microsoft.com/office/drawing/2016/5/14/chartex" xmlns:mc="http://schemas.openxmlformats.org/markup-compatibility/2006" xmlns:aink="http://schemas.microsoft.com/office/drawing/2016/ink" xmlns:am3d="http://schemas.microsoft.com/office/drawing/2017/model3d" xmlns:o="urn:schemas-microsoft-com:office:office" xmlns:oel="http://schemas.microsoft.com/office/2019/extlst" xmlns:r="http://schemas.openxmlformats.org/officeDocument/2006/relationships" xmlns:m="http://schemas.openxmlformats.org/officeDocument/2006/math" xmlns:v="urn:schemas-microsoft-com:vml" xmlns:wp14="http://schemas.microsoft.com/office/word/2010/wordprocessingDrawing" xmlns:wp="http://schemas.openxmlformats.org/drawingml/2006/wordprocessingDrawing" xmlns:w10="urn:schemas-microsoft-com:office:word" xmlns:w="http://schemas.openxmlformats.org/wordprocessingml/2006/main" xmlns:w14="http://schemas.microsoft.com/office/word/2010/wordml" xmlns:w15="http://schemas.microsoft.com/office/word/2012/wordml" xmlns:w16cex="http://schemas.microsoft.com/office/word/2018/wordml/cex" xmlns:w16cid="http://schemas.microsoft.com/office/word/2016/wordml/cid" xmlns:w16="http://schemas.microsoft.com/office/word/2018/wordml" xmlns:w16du="http://schemas.microsoft.com/office/word/2023/wordml/word16du" xmlns:w16sdtdh="http://schemas.microsoft.com/office/word/2020/wordml/sdtdatahash" xmlns:w16se="http://schemas.microsoft.com/office/word/2015/wordml/symex" xmlns:wpg="http://schemas.microsoft.com/office/word/2010/wordprocessingGroup" xmlns:wpi="http://schemas.microsoft.com/office/word/2010/wordprocessingInk" xmlns:wne="http://schemas.microsoft.com/office/word/2006/wordml" xmlns:wps="http://schemas.microsoft.com/office/word/2010/wordprocessingShape" mc:Ignorable="w14 w15 w16se w16cid w16 w16cex w16sdtdh wp14">
+<w:ftr xmlns:wpc="http://schemas.microsoft.com/office/word/2010/wordprocessingCanvas" xmlns:cx="http://schemas.microsoft.com/office/drawing/2014/chartex" xmlns:cx1="http://schemas.microsoft.com/office/drawing/2015/9/8/chartex" xmlns:cx2="http://schemas.microsoft.com/office/drawing/2015/10/21/chartex" xmlns:cx3="http://schemas.microsoft.com/office/drawing/2016/5/9/chartex" xmlns:cx4="http://schemas.microsoft.com/office/drawing/2016/5/10/chartex" xmlns:cx5="http://schemas.microsoft.com/office/drawing/2016/5/11/chartex" xmlns:cx6="http://schemas.microsoft.com/office/drawing/2016/5/12/chartex" xmlns:cx7="http://schemas.microsoft.com/office/drawing/2016/5/13/chartex" xmlns:cx8="http://schemas.microsoft.com/office/drawing/2016/5/14/chartex" xmlns:mc="http://schemas.openxmlformats.org/markup-compatibility/2006" xmlns:aink="http://schemas.microsoft.com/office/drawing/2016/ink" xmlns:am3d="http://schemas.microsoft.com/office/drawing/2017/model3d" xmlns:o="urn:schemas-microsoft-com:office:office" xmlns:oel="http://schemas.microsoft.com/office/2019/extlst" xmlns:r="http://schemas.openxmlformats.org/officeDocument/2006/relationships" xmlns:m="http://schemas.openxmlformats.org/officeDocument/2006/math" xmlns:v="urn:schemas-microsoft-com:vml" xmlns:wp14="http://schemas.microsoft.com/office/word/2010/wordprocessingDrawing" xmlns:wp="http://schemas.openxmlformats.org/drawingml/2006/wordprocessingDrawing" xmlns:w10="urn:schemas-microsoft-com:office:word" xmlns:w="http://schemas.openxmlformats.org/wordprocessingml/2006/main" xmlns:w14="http://schemas.microsoft.com/office/word/2010/wordml" xmlns:w15="http://schemas.microsoft.com/office/word/2012/wordml" xmlns:w16cex="http://schemas.microsoft.com/office/word/2018/wordml/cex" xmlns:w16cid="http://schemas.microsoft.com/office/word/2016/wordml/cid" xmlns:w16="http://schemas.microsoft.com/office/word/2018/wordml" xmlns:w16sdtdh="http://schemas.microsoft.com/office/word/2020/wordml/sdtdatahash" xmlns:w16se="http://schemas.microsoft.com/office/word/2015/wordml/symex" xmlns:wpg="http://schemas.microsoft.com/office/word/2010/wordprocessingGroup" xmlns:wpi="http://schemas.microsoft.com/office/word/2010/wordprocessingInk" xmlns:wne="http://schemas.microsoft.com/office/word/2006/wordml" xmlns:wps="http://schemas.microsoft.com/office/word/2010/wordprocessingShape" mc:Ignorable="w14 w15 w16se w16cid w16 w16cex w16sdtdh wp14">
   <w:p>
     <w:pPr>
       <w:pStyle w:val="Heading3"/>
@@ -2826,7 +3271,7 @@
 </file>
 
 <file path=word/footnotes.xml><?xml version="1.0" encoding="utf-8"?>
-<w:footnotes xmlns:wpc="http://schemas.microsoft.com/office/word/2010/wordprocessingCanvas" xmlns:cx="http://schemas.microsoft.com/office/drawing/2014/chartex" xmlns:cx1="http://schemas.microsoft.com/office/drawing/2015/9/8/chartex" xmlns:cx2="http://schemas.microsoft.com/office/drawing/2015/10/21/chartex" xmlns:cx3="http://schemas.microsoft.com/office/drawing/2016/5/9/chartex" xmlns:cx4="http://schemas.microsoft.com/office/drawing/2016/5/10/chartex" xmlns:cx5="http://schemas.microsoft.com/office/drawing/2016/5/11/chartex" xmlns:cx6="http://schemas.microsoft.com/office/drawing/2016/5/12/chartex" xmlns:cx7="http://schemas.microsoft.com/office/drawing/2016/5/13/chartex" xmlns:cx8="http://schemas.microsoft.com/office/drawing/2016/5/14/chartex" xmlns:mc="http://schemas.openxmlformats.org/markup-compatibility/2006" xmlns:aink="http://schemas.microsoft.com/office/drawing/2016/ink" xmlns:am3d="http://schemas.microsoft.com/office/drawing/2017/model3d" xmlns:o="urn:schemas-microsoft-com:office:office" xmlns:oel="http://schemas.microsoft.com/office/2019/extlst" xmlns:r="http://schemas.openxmlformats.org/officeDocument/2006/relationships" xmlns:m="http://schemas.openxmlformats.org/officeDocument/2006/math" xmlns:v="urn:schemas-microsoft-com:vml" xmlns:wp14="http://schemas.microsoft.com/office/word/2010/wordprocessingDrawing" xmlns:wp="http://schemas.openxmlformats.org/drawingml/2006/wordprocessingDrawing" xmlns:w10="urn:schemas-microsoft-com:office:word" xmlns:w="http://schemas.openxmlformats.org/wordprocessingml/2006/main" xmlns:w14="http://schemas.microsoft.com/office/word/2010/wordml" xmlns:w15="http://schemas.microsoft.com/office/word/2012/wordml" xmlns:w16cex="http://schemas.microsoft.com/office/word/2018/wordml/cex" xmlns:w16cid="http://schemas.microsoft.com/office/word/2016/wordml/cid" xmlns:w16="http://schemas.microsoft.com/office/word/2018/wordml" xmlns:w16du="http://schemas.microsoft.com/office/word/2023/wordml/word16du" xmlns:w16sdtdh="http://schemas.microsoft.com/office/word/2020/wordml/sdtdatahash" xmlns:w16se="http://schemas.microsoft.com/office/word/2015/wordml/symex" xmlns:wpg="http://schemas.microsoft.com/office/word/2010/wordprocessingGroup" xmlns:wpi="http://schemas.microsoft.com/office/word/2010/wordprocessingInk" xmlns:wne="http://schemas.microsoft.com/office/word/2006/wordml" xmlns:wps="http://schemas.microsoft.com/office/word/2010/wordprocessingShape" mc:Ignorable="w14 w15 w16se w16cid w16 w16cex w16sdtdh wp14">
+<w:footnotes xmlns:wpc="http://schemas.microsoft.com/office/word/2010/wordprocessingCanvas" xmlns:cx="http://schemas.microsoft.com/office/drawing/2014/chartex" xmlns:cx1="http://schemas.microsoft.com/office/drawing/2015/9/8/chartex" xmlns:cx2="http://schemas.microsoft.com/office/drawing/2015/10/21/chartex" xmlns:cx3="http://schemas.microsoft.com/office/drawing/2016/5/9/chartex" xmlns:cx4="http://schemas.microsoft.com/office/drawing/2016/5/10/chartex" xmlns:cx5="http://schemas.microsoft.com/office/drawing/2016/5/11/chartex" xmlns:cx6="http://schemas.microsoft.com/office/drawing/2016/5/12/chartex" xmlns:cx7="http://schemas.microsoft.com/office/drawing/2016/5/13/chartex" xmlns:cx8="http://schemas.microsoft.com/office/drawing/2016/5/14/chartex" xmlns:mc="http://schemas.openxmlformats.org/markup-compatibility/2006" xmlns:aink="http://schemas.microsoft.com/office/drawing/2016/ink" xmlns:am3d="http://schemas.microsoft.com/office/drawing/2017/model3d" xmlns:o="urn:schemas-microsoft-com:office:office" xmlns:oel="http://schemas.microsoft.com/office/2019/extlst" xmlns:r="http://schemas.openxmlformats.org/officeDocument/2006/relationships" xmlns:m="http://schemas.openxmlformats.org/officeDocument/2006/math" xmlns:v="urn:schemas-microsoft-com:vml" xmlns:wp14="http://schemas.microsoft.com/office/word/2010/wordprocessingDrawing" xmlns:wp="http://schemas.openxmlformats.org/drawingml/2006/wordprocessingDrawing" xmlns:w10="urn:schemas-microsoft-com:office:word" xmlns:w="http://schemas.openxmlformats.org/wordprocessingml/2006/main" xmlns:w14="http://schemas.microsoft.com/office/word/2010/wordml" xmlns:w15="http://schemas.microsoft.com/office/word/2012/wordml" xmlns:w16cex="http://schemas.microsoft.com/office/word/2018/wordml/cex" xmlns:w16cid="http://schemas.microsoft.com/office/word/2016/wordml/cid" xmlns:w16="http://schemas.microsoft.com/office/word/2018/wordml" xmlns:w16sdtdh="http://schemas.microsoft.com/office/word/2020/wordml/sdtdatahash" xmlns:w16se="http://schemas.microsoft.com/office/word/2015/wordml/symex" xmlns:wpg="http://schemas.microsoft.com/office/word/2010/wordprocessingGroup" xmlns:wpi="http://schemas.microsoft.com/office/word/2010/wordprocessingInk" xmlns:wne="http://schemas.microsoft.com/office/word/2006/wordml" xmlns:wps="http://schemas.microsoft.com/office/word/2010/wordprocessingShape" mc:Ignorable="w14 w15 w16se w16cid w16 w16cex w16sdtdh wp14">
   <w:footnote w:type="separator" w:id="-1">
     <w:p>
       <w:r>
@@ -2845,7 +3290,7 @@
 </file>
 
 <file path=word/header1.xml><?xml version="1.0" encoding="utf-8"?>
-<w:hdr xmlns:wpc="http://schemas.microsoft.com/office/word/2010/wordprocessingCanvas" xmlns:cx="http://schemas.microsoft.com/office/drawing/2014/chartex" xmlns:cx1="http://schemas.microsoft.com/office/drawing/2015/9/8/chartex" xmlns:cx2="http://schemas.microsoft.com/office/drawing/2015/10/21/chartex" xmlns:cx3="http://schemas.microsoft.com/office/drawing/2016/5/9/chartex" xmlns:cx4="http://schemas.microsoft.com/office/drawing/2016/5/10/chartex" xmlns:cx5="http://schemas.microsoft.com/office/drawing/2016/5/11/chartex" xmlns:cx6="http://schemas.microsoft.com/office/drawing/2016/5/12/chartex" xmlns:cx7="http://schemas.microsoft.com/office/drawing/2016/5/13/chartex" xmlns:cx8="http://schemas.microsoft.com/office/drawing/2016/5/14/chartex" xmlns:mc="http://schemas.openxmlformats.org/markup-compatibility/2006" xmlns:aink="http://schemas.microsoft.com/office/drawing/2016/ink" xmlns:am3d="http://schemas.microsoft.com/office/drawing/2017/model3d" xmlns:o="urn:schemas-microsoft-com:office:office" xmlns:oel="http://schemas.microsoft.com/office/2019/extlst" xmlns:r="http://schemas.openxmlformats.org/officeDocument/2006/relationships" xmlns:m="http://schemas.openxmlformats.org/officeDocument/2006/math" xmlns:v="urn:schemas-microsoft-com:vml" xmlns:wp14="http://schemas.microsoft.com/office/word/2010/wordprocessingDrawing" xmlns:wp="http://schemas.openxmlformats.org/drawingml/2006/wordprocessingDrawing" xmlns:w10="urn:schemas-microsoft-com:office:word" xmlns:w="http://schemas.openxmlformats.org/wordprocessingml/2006/main" xmlns:w14="http://schemas.microsoft.com/office/word/2010/wordml" xmlns:w15="http://schemas.microsoft.com/office/word/2012/wordml" xmlns:w16cex="http://schemas.microsoft.com/office/word/2018/wordml/cex" xmlns:w16cid="http://schemas.microsoft.com/office/word/2016/wordml/cid" xmlns:w16="http://schemas.microsoft.com/office/word/2018/wordml" xmlns:w16du="http://schemas.microsoft.com/office/word/2023/wordml/word16du" xmlns:w16sdtdh="http://schemas.microsoft.com/office/word/2020/wordml/sdtdatahash" xmlns:w16se="http://schemas.microsoft.com/office/word/2015/wordml/symex" xmlns:wpg="http://schemas.microsoft.com/office/word/2010/wordprocessingGroup" xmlns:wpi="http://schemas.microsoft.com/office/word/2010/wordprocessingInk" xmlns:wne="http://schemas.microsoft.com/office/word/2006/wordml" xmlns:wps="http://schemas.microsoft.com/office/word/2010/wordprocessingShape" mc:Ignorable="w14 w15 w16se w16cid w16 w16cex w16sdtdh wp14">
+<w:hdr xmlns:wpc="http://schemas.microsoft.com/office/word/2010/wordprocessingCanvas" xmlns:cx="http://schemas.microsoft.com/office/drawing/2014/chartex" xmlns:cx1="http://schemas.microsoft.com/office/drawing/2015/9/8/chartex" xmlns:cx2="http://schemas.microsoft.com/office/drawing/2015/10/21/chartex" xmlns:cx3="http://schemas.microsoft.com/office/drawing/2016/5/9/chartex" xmlns:cx4="http://schemas.microsoft.com/office/drawing/2016/5/10/chartex" xmlns:cx5="http://schemas.microsoft.com/office/drawing/2016/5/11/chartex" xmlns:cx6="http://schemas.microsoft.com/office/drawing/2016/5/12/chartex" xmlns:cx7="http://schemas.microsoft.com/office/drawing/2016/5/13/chartex" xmlns:cx8="http://schemas.microsoft.com/office/drawing/2016/5/14/chartex" xmlns:mc="http://schemas.openxmlformats.org/markup-compatibility/2006" xmlns:aink="http://schemas.microsoft.com/office/drawing/2016/ink" xmlns:am3d="http://schemas.microsoft.com/office/drawing/2017/model3d" xmlns:o="urn:schemas-microsoft-com:office:office" xmlns:oel="http://schemas.microsoft.com/office/2019/extlst" xmlns:r="http://schemas.openxmlformats.org/officeDocument/2006/relationships" xmlns:m="http://schemas.openxmlformats.org/officeDocument/2006/math" xmlns:v="urn:schemas-microsoft-com:vml" xmlns:wp14="http://schemas.microsoft.com/office/word/2010/wordprocessingDrawing" xmlns:wp="http://schemas.openxmlformats.org/drawingml/2006/wordprocessingDrawing" xmlns:w10="urn:schemas-microsoft-com:office:word" xmlns:w="http://schemas.openxmlformats.org/wordprocessingml/2006/main" xmlns:w14="http://schemas.microsoft.com/office/word/2010/wordml" xmlns:w15="http://schemas.microsoft.com/office/word/2012/wordml" xmlns:w16cex="http://schemas.microsoft.com/office/word/2018/wordml/cex" xmlns:w16cid="http://schemas.microsoft.com/office/word/2016/wordml/cid" xmlns:w16="http://schemas.microsoft.com/office/word/2018/wordml" xmlns:w16sdtdh="http://schemas.microsoft.com/office/word/2020/wordml/sdtdatahash" xmlns:w16se="http://schemas.microsoft.com/office/word/2015/wordml/symex" xmlns:wpg="http://schemas.microsoft.com/office/word/2010/wordprocessingGroup" xmlns:wpi="http://schemas.microsoft.com/office/word/2010/wordprocessingInk" xmlns:wne="http://schemas.microsoft.com/office/word/2006/wordml" xmlns:wps="http://schemas.microsoft.com/office/word/2010/wordprocessingShape" mc:Ignorable="w14 w15 w16se w16cid w16 w16cex w16sdtdh wp14">
   <w:p>
     <w:pPr>
       <w:pBdr>
@@ -2861,7 +3306,7 @@
 </file>
 
 <file path=word/header2.xml><?xml version="1.0" encoding="utf-8"?>
-<w:hdr xmlns:wpc="http://schemas.microsoft.com/office/word/2010/wordprocessingCanvas" xmlns:cx="http://schemas.microsoft.com/office/drawing/2014/chartex" xmlns:cx1="http://schemas.microsoft.com/office/drawing/2015/9/8/chartex" xmlns:cx2="http://schemas.microsoft.com/office/drawing/2015/10/21/chartex" xmlns:cx3="http://schemas.microsoft.com/office/drawing/2016/5/9/chartex" xmlns:cx4="http://schemas.microsoft.com/office/drawing/2016/5/10/chartex" xmlns:cx5="http://schemas.microsoft.com/office/drawing/2016/5/11/chartex" xmlns:cx6="http://schemas.microsoft.com/office/drawing/2016/5/12/chartex" xmlns:cx7="http://schemas.microsoft.com/office/drawing/2016/5/13/chartex" xmlns:cx8="http://schemas.microsoft.com/office/drawing/2016/5/14/chartex" xmlns:mc="http://schemas.openxmlformats.org/markup-compatibility/2006" xmlns:aink="http://schemas.microsoft.com/office/drawing/2016/ink" xmlns:am3d="http://schemas.microsoft.com/office/drawing/2017/model3d" xmlns:o="urn:schemas-microsoft-com:office:office" xmlns:oel="http://schemas.microsoft.com/office/2019/extlst" xmlns:r="http://schemas.openxmlformats.org/officeDocument/2006/relationships" xmlns:m="http://schemas.openxmlformats.org/officeDocument/2006/math" xmlns:v="urn:schemas-microsoft-com:vml" xmlns:wp14="http://schemas.microsoft.com/office/word/2010/wordprocessingDrawing" xmlns:wp="http://schemas.openxmlformats.org/drawingml/2006/wordprocessingDrawing" xmlns:w10="urn:schemas-microsoft-com:office:word" xmlns:w="http://schemas.openxmlformats.org/wordprocessingml/2006/main" xmlns:w14="http://schemas.microsoft.com/office/word/2010/wordml" xmlns:w15="http://schemas.microsoft.com/office/word/2012/wordml" xmlns:w16cex="http://schemas.microsoft.com/office/word/2018/wordml/cex" xmlns:w16cid="http://schemas.microsoft.com/office/word/2016/wordml/cid" xmlns:w16="http://schemas.microsoft.com/office/word/2018/wordml" xmlns:w16du="http://schemas.microsoft.com/office/word/2023/wordml/word16du" xmlns:w16sdtdh="http://schemas.microsoft.com/office/word/2020/wordml/sdtdatahash" xmlns:w16se="http://schemas.microsoft.com/office/word/2015/wordml/symex" xmlns:wpg="http://schemas.microsoft.com/office/word/2010/wordprocessingGroup" xmlns:wpi="http://schemas.microsoft.com/office/word/2010/wordprocessingInk" xmlns:wne="http://schemas.microsoft.com/office/word/2006/wordml" xmlns:wps="http://schemas.microsoft.com/office/word/2010/wordprocessingShape" mc:Ignorable="w14 w15 w16se w16cid w16 w16cex w16sdtdh wp14">
+<w:hdr xmlns:wpc="http://schemas.microsoft.com/office/word/2010/wordprocessingCanvas" xmlns:cx="http://schemas.microsoft.com/office/drawing/2014/chartex" xmlns:cx1="http://schemas.microsoft.com/office/drawing/2015/9/8/chartex" xmlns:cx2="http://schemas.microsoft.com/office/drawing/2015/10/21/chartex" xmlns:cx3="http://schemas.microsoft.com/office/drawing/2016/5/9/chartex" xmlns:cx4="http://schemas.microsoft.com/office/drawing/2016/5/10/chartex" xmlns:cx5="http://schemas.microsoft.com/office/drawing/2016/5/11/chartex" xmlns:cx6="http://schemas.microsoft.com/office/drawing/2016/5/12/chartex" xmlns:cx7="http://schemas.microsoft.com/office/drawing/2016/5/13/chartex" xmlns:cx8="http://schemas.microsoft.com/office/drawing/2016/5/14/chartex" xmlns:mc="http://schemas.openxmlformats.org/markup-compatibility/2006" xmlns:aink="http://schemas.microsoft.com/office/drawing/2016/ink" xmlns:am3d="http://schemas.microsoft.com/office/drawing/2017/model3d" xmlns:o="urn:schemas-microsoft-com:office:office" xmlns:oel="http://schemas.microsoft.com/office/2019/extlst" xmlns:r="http://schemas.openxmlformats.org/officeDocument/2006/relationships" xmlns:m="http://schemas.openxmlformats.org/officeDocument/2006/math" xmlns:v="urn:schemas-microsoft-com:vml" xmlns:wp14="http://schemas.microsoft.com/office/word/2010/wordprocessingDrawing" xmlns:wp="http://schemas.openxmlformats.org/drawingml/2006/wordprocessingDrawing" xmlns:w10="urn:schemas-microsoft-com:office:word" xmlns:w="http://schemas.openxmlformats.org/wordprocessingml/2006/main" xmlns:w14="http://schemas.microsoft.com/office/word/2010/wordml" xmlns:w15="http://schemas.microsoft.com/office/word/2012/wordml" xmlns:w16cex="http://schemas.microsoft.com/office/word/2018/wordml/cex" xmlns:w16cid="http://schemas.microsoft.com/office/word/2016/wordml/cid" xmlns:w16="http://schemas.microsoft.com/office/word/2018/wordml" xmlns:w16sdtdh="http://schemas.microsoft.com/office/word/2020/wordml/sdtdatahash" xmlns:w16se="http://schemas.microsoft.com/office/word/2015/wordml/symex" xmlns:wpg="http://schemas.microsoft.com/office/word/2010/wordprocessingGroup" xmlns:wpi="http://schemas.microsoft.com/office/word/2010/wordprocessingInk" xmlns:wne="http://schemas.microsoft.com/office/word/2006/wordml" xmlns:wps="http://schemas.microsoft.com/office/word/2010/wordprocessingShape" mc:Ignorable="w14 w15 w16se w16cid w16 w16cex w16sdtdh wp14">
   <w:p>
     <w:pPr>
       <w:pBdr>
@@ -2938,7 +3383,7 @@
 </file>
 
 <file path=word/numbering.xml><?xml version="1.0" encoding="utf-8"?>
-<w:numbering xmlns:wpc="http://schemas.microsoft.com/office/word/2010/wordprocessingCanvas" xmlns:cx="http://schemas.microsoft.com/office/drawing/2014/chartex" xmlns:cx1="http://schemas.microsoft.com/office/drawing/2015/9/8/chartex" xmlns:cx2="http://schemas.microsoft.com/office/drawing/2015/10/21/chartex" xmlns:cx3="http://schemas.microsoft.com/office/drawing/2016/5/9/chartex" xmlns:cx4="http://schemas.microsoft.com/office/drawing/2016/5/10/chartex" xmlns:cx5="http://schemas.microsoft.com/office/drawing/2016/5/11/chartex" xmlns:cx6="http://schemas.microsoft.com/office/drawing/2016/5/12/chartex" xmlns:cx7="http://schemas.microsoft.com/office/drawing/2016/5/13/chartex" xmlns:cx8="http://schemas.microsoft.com/office/drawing/2016/5/14/chartex" xmlns:mc="http://schemas.openxmlformats.org/markup-compatibility/2006" xmlns:aink="http://schemas.microsoft.com/office/drawing/2016/ink" xmlns:am3d="http://schemas.microsoft.com/office/drawing/2017/model3d" xmlns:o="urn:schemas-microsoft-com:office:office" xmlns:oel="http://schemas.microsoft.com/office/2019/extlst" xmlns:r="http://schemas.openxmlformats.org/officeDocument/2006/relationships" xmlns:m="http://schemas.openxmlformats.org/officeDocument/2006/math" xmlns:v="urn:schemas-microsoft-com:vml" xmlns:wp14="http://schemas.microsoft.com/office/word/2010/wordprocessingDrawing" xmlns:wp="http://schemas.openxmlformats.org/drawingml/2006/wordprocessingDrawing" xmlns:w10="urn:schemas-microsoft-com:office:word" xmlns:w="http://schemas.openxmlformats.org/wordprocessingml/2006/main" xmlns:w14="http://schemas.microsoft.com/office/word/2010/wordml" xmlns:w15="http://schemas.microsoft.com/office/word/2012/wordml" xmlns:w16cex="http://schemas.microsoft.com/office/word/2018/wordml/cex" xmlns:w16cid="http://schemas.microsoft.com/office/word/2016/wordml/cid" xmlns:w16="http://schemas.microsoft.com/office/word/2018/wordml" xmlns:w16du="http://schemas.microsoft.com/office/word/2023/wordml/word16du" xmlns:w16sdtdh="http://schemas.microsoft.com/office/word/2020/wordml/sdtdatahash" xmlns:w16se="http://schemas.microsoft.com/office/word/2015/wordml/symex" xmlns:wpg="http://schemas.microsoft.com/office/word/2010/wordprocessingGroup" xmlns:wpi="http://schemas.microsoft.com/office/word/2010/wordprocessingInk" xmlns:wne="http://schemas.microsoft.com/office/word/2006/wordml" xmlns:wps="http://schemas.microsoft.com/office/word/2010/wordprocessingShape" mc:Ignorable="w14 w15 w16se w16cid w16 w16cex w16sdtdh wp14">
+<w:numbering xmlns:wpc="http://schemas.microsoft.com/office/word/2010/wordprocessingCanvas" xmlns:cx="http://schemas.microsoft.com/office/drawing/2014/chartex" xmlns:cx1="http://schemas.microsoft.com/office/drawing/2015/9/8/chartex" xmlns:cx2="http://schemas.microsoft.com/office/drawing/2015/10/21/chartex" xmlns:cx3="http://schemas.microsoft.com/office/drawing/2016/5/9/chartex" xmlns:cx4="http://schemas.microsoft.com/office/drawing/2016/5/10/chartex" xmlns:cx5="http://schemas.microsoft.com/office/drawing/2016/5/11/chartex" xmlns:cx6="http://schemas.microsoft.com/office/drawing/2016/5/12/chartex" xmlns:cx7="http://schemas.microsoft.com/office/drawing/2016/5/13/chartex" xmlns:cx8="http://schemas.microsoft.com/office/drawing/2016/5/14/chartex" xmlns:mc="http://schemas.openxmlformats.org/markup-compatibility/2006" xmlns:aink="http://schemas.microsoft.com/office/drawing/2016/ink" xmlns:am3d="http://schemas.microsoft.com/office/drawing/2017/model3d" xmlns:o="urn:schemas-microsoft-com:office:office" xmlns:oel="http://schemas.microsoft.com/office/2019/extlst" xmlns:r="http://schemas.openxmlformats.org/officeDocument/2006/relationships" xmlns:m="http://schemas.openxmlformats.org/officeDocument/2006/math" xmlns:v="urn:schemas-microsoft-com:vml" xmlns:wp14="http://schemas.microsoft.com/office/word/2010/wordprocessingDrawing" xmlns:wp="http://schemas.openxmlformats.org/drawingml/2006/wordprocessingDrawing" xmlns:w10="urn:schemas-microsoft-com:office:word" xmlns:w="http://schemas.openxmlformats.org/wordprocessingml/2006/main" xmlns:w14="http://schemas.microsoft.com/office/word/2010/wordml" xmlns:w15="http://schemas.microsoft.com/office/word/2012/wordml" xmlns:w16cex="http://schemas.microsoft.com/office/word/2018/wordml/cex" xmlns:w16cid="http://schemas.microsoft.com/office/word/2016/wordml/cid" xmlns:w16="http://schemas.microsoft.com/office/word/2018/wordml" xmlns:w16sdtdh="http://schemas.microsoft.com/office/word/2020/wordml/sdtdatahash" xmlns:w16se="http://schemas.microsoft.com/office/word/2015/wordml/symex" xmlns:wpg="http://schemas.microsoft.com/office/word/2010/wordprocessingGroup" xmlns:wpi="http://schemas.microsoft.com/office/word/2010/wordprocessingInk" xmlns:wne="http://schemas.microsoft.com/office/word/2006/wordml" xmlns:wps="http://schemas.microsoft.com/office/word/2010/wordprocessingShape" mc:Ignorable="w14 w15 w16se w16cid w16 w16cex w16sdtdh wp14">
   <w:abstractNum w:abstractNumId="0" w15:restartNumberingAfterBreak="0">
     <w:nsid w:val="563907D4"/>
     <w:multiLevelType w:val="multilevel"/>
@@ -3293,6 +3738,7 @@
     <w:lsdException w:name="HTML Sample" w:semiHidden="1" w:unhideWhenUsed="1"/>
     <w:lsdException w:name="HTML Typewriter" w:semiHidden="1" w:unhideWhenUsed="1"/>
     <w:lsdException w:name="HTML Variable" w:semiHidden="1" w:unhideWhenUsed="1"/>
+    <w:lsdException w:name="Normal Table" w:semiHidden="1" w:unhideWhenUsed="1"/>
     <w:lsdException w:name="annotation subject" w:semiHidden="1" w:unhideWhenUsed="1"/>
     <w:lsdException w:name="No List" w:semiHidden="1" w:unhideWhenUsed="1"/>
     <w:lsdException w:name="Outline List 1" w:semiHidden="1" w:unhideWhenUsed="1"/>
@@ -3335,8 +3781,11 @@
     <w:lsdException w:name="Table Contemporary" w:semiHidden="1" w:unhideWhenUsed="1"/>
     <w:lsdException w:name="Table Elegant" w:semiHidden="1" w:unhideWhenUsed="1"/>
     <w:lsdException w:name="Table Professional" w:semiHidden="1" w:unhideWhenUsed="1"/>
+    <w:lsdException w:name="Table Subtle 1" w:semiHidden="1" w:unhideWhenUsed="1"/>
     <w:lsdException w:name="Table Subtle 2" w:semiHidden="1" w:unhideWhenUsed="1"/>
     <w:lsdException w:name="Table Web 1" w:semiHidden="1" w:unhideWhenUsed="1"/>
+    <w:lsdException w:name="Table Web 2" w:semiHidden="1" w:unhideWhenUsed="1"/>
+    <w:lsdException w:name="Table Web 3" w:semiHidden="1" w:unhideWhenUsed="1"/>
     <w:lsdException w:name="Balloon Text" w:semiHidden="1" w:unhideWhenUsed="1"/>
     <w:lsdException w:name="Table Grid" w:uiPriority="39"/>
     <w:lsdException w:name="Table Theme" w:semiHidden="1" w:unhideWhenUsed="1"/>
@@ -3823,6 +4272,34 @@
       <w:contextualSpacing/>
     </w:pPr>
   </w:style>
+  <w:style w:type="table" w:styleId="TableGrid">
+    <w:name w:val="Table Grid"/>
+    <w:basedOn w:val="TableNormal"/>
+    <w:uiPriority w:val="39"/>
+    <w:rsid w:val="006B10D9"/>
+    <w:tblPr>
+      <w:tblBorders>
+        <w:top w:val="single" w:sz="4" w:space="0" w:color="auto"/>
+        <w:left w:val="single" w:sz="4" w:space="0" w:color="auto"/>
+        <w:bottom w:val="single" w:sz="4" w:space="0" w:color="auto"/>
+        <w:right w:val="single" w:sz="4" w:space="0" w:color="auto"/>
+        <w:insideH w:val="single" w:sz="4" w:space="0" w:color="auto"/>
+        <w:insideV w:val="single" w:sz="4" w:space="0" w:color="auto"/>
+      </w:tblBorders>
+    </w:tblPr>
+  </w:style>
+  <w:style w:type="character" w:styleId="SubtleEmphasis">
+    <w:name w:val="Subtle Emphasis"/>
+    <w:basedOn w:val="DefaultParagraphFont"/>
+    <w:uiPriority w:val="19"/>
+    <w:qFormat/>
+    <w:rsid w:val="00894B0D"/>
+    <w:rPr>
+      <w:i/>
+      <w:iCs/>
+      <w:color w:val="404040" w:themeColor="text1" w:themeTint="BF"/>
+    </w:rPr>
+  </w:style>
 </w:styles>
 </file>
 

</xml_diff>